<commit_message>
update styles and refs
</commit_message>
<xml_diff>
--- a/manuscript/Chapter2-styles.docx
+++ b/manuscript/Chapter2-styles.docx
@@ -1,10 +1,10 @@
 
 <file path=word/document.xml><?xml version="1.0" encoding="utf-8"?>
-<w:document xmlns:wpc="http://schemas.microsoft.com/office/word/2010/wordprocessingCanvas" xmlns:cx="http://schemas.microsoft.com/office/drawing/2014/chartex" xmlns:cx1="http://schemas.microsoft.com/office/drawing/2015/9/8/chartex" xmlns:mc="http://schemas.openxmlformats.org/markup-compatibility/2006" xmlns:o="urn:schemas-microsoft-com:office:office" xmlns:r="http://schemas.openxmlformats.org/officeDocument/2006/relationships" xmlns:m="http://schemas.openxmlformats.org/officeDocument/2006/math" xmlns:v="urn:schemas-microsoft-com:vml" xmlns:wp14="http://schemas.microsoft.com/office/word/2010/wordprocessingDrawing" xmlns:wp="http://schemas.openxmlformats.org/drawingml/2006/wordprocessingDrawing" xmlns:w10="urn:schemas-microsoft-com:office:word" xmlns:w="http://schemas.openxmlformats.org/wordprocessingml/2006/main" xmlns:w14="http://schemas.microsoft.com/office/word/2010/wordml" xmlns:w15="http://schemas.microsoft.com/office/word/2012/wordml" xmlns:w16se="http://schemas.microsoft.com/office/word/2015/wordml/symex" xmlns:wpg="http://schemas.microsoft.com/office/word/2010/wordprocessingGroup" xmlns:wpi="http://schemas.microsoft.com/office/word/2010/wordprocessingInk" xmlns:wne="http://schemas.microsoft.com/office/word/2006/wordml" xmlns:wps="http://schemas.microsoft.com/office/word/2010/wordprocessingShape" mc:Ignorable="w14 w15 w16se wp14">
+<w:document xmlns:wpc="http://schemas.microsoft.com/office/word/2010/wordprocessingCanvas" xmlns:cx="http://schemas.microsoft.com/office/drawing/2014/chartex" xmlns:cx1="http://schemas.microsoft.com/office/drawing/2015/9/8/chartex" xmlns:cx2="http://schemas.microsoft.com/office/drawing/2015/10/21/chartex" xmlns:cx3="http://schemas.microsoft.com/office/drawing/2016/5/9/chartex" xmlns:cx4="http://schemas.microsoft.com/office/drawing/2016/5/10/chartex" xmlns:cx5="http://schemas.microsoft.com/office/drawing/2016/5/11/chartex" xmlns:cx6="http://schemas.microsoft.com/office/drawing/2016/5/12/chartex" xmlns:cx7="http://schemas.microsoft.com/office/drawing/2016/5/13/chartex" xmlns:cx8="http://schemas.microsoft.com/office/drawing/2016/5/14/chartex" xmlns:mc="http://schemas.openxmlformats.org/markup-compatibility/2006" xmlns:aink="http://schemas.microsoft.com/office/drawing/2016/ink" xmlns:am3d="http://schemas.microsoft.com/office/drawing/2017/model3d" xmlns:o="urn:schemas-microsoft-com:office:office" xmlns:oel="http://schemas.microsoft.com/office/2019/extlst" xmlns:r="http://schemas.openxmlformats.org/officeDocument/2006/relationships" xmlns:m="http://schemas.openxmlformats.org/officeDocument/2006/math" xmlns:v="urn:schemas-microsoft-com:vml" xmlns:wp14="http://schemas.microsoft.com/office/word/2010/wordprocessingDrawing" xmlns:wp="http://schemas.openxmlformats.org/drawingml/2006/wordprocessingDrawing" xmlns:w10="urn:schemas-microsoft-com:office:word" xmlns:w="http://schemas.openxmlformats.org/wordprocessingml/2006/main" xmlns:w14="http://schemas.microsoft.com/office/word/2010/wordml" xmlns:w15="http://schemas.microsoft.com/office/word/2012/wordml" xmlns:w16cex="http://schemas.microsoft.com/office/word/2018/wordml/cex" xmlns:w16cid="http://schemas.microsoft.com/office/word/2016/wordml/cid" xmlns:w16="http://schemas.microsoft.com/office/word/2018/wordml" xmlns:w16du="http://schemas.microsoft.com/office/word/2023/wordml/word16du" xmlns:w16sdtdh="http://schemas.microsoft.com/office/word/2020/wordml/sdtdatahash" xmlns:w16se="http://schemas.microsoft.com/office/word/2015/wordml/symex" xmlns:wpg="http://schemas.microsoft.com/office/word/2010/wordprocessingGroup" xmlns:wpi="http://schemas.microsoft.com/office/word/2010/wordprocessingInk" xmlns:wne="http://schemas.microsoft.com/office/word/2006/wordml" xmlns:wps="http://schemas.microsoft.com/office/word/2010/wordprocessingShape" mc:Ignorable="w14 w15 w16se w16cid w16 w16cex w16sdtdh wp14">
   <w:body>
     <w:p>
       <w:pPr>
-        <w:pStyle w:val="Title"/>
+        <w:pStyle w:val="Titre"/>
       </w:pPr>
       <w:r>
         <w:t>Untitled</w:t>
@@ -26,15 +26,13 @@
     </w:p>
     <w:p>
       <w:pPr>
-        <w:pStyle w:val="Heading2"/>
+        <w:pStyle w:val="Titre2"/>
       </w:pPr>
       <w:bookmarkStart w:id="0" w:name="r-markdown"/>
       <w:r>
         <w:t>R Markdown</w:t>
       </w:r>
-      <w:bookmarkStart w:id="1" w:name="_GoBack"/>
       <w:bookmarkEnd w:id="0"/>
-      <w:bookmarkEnd w:id="1"/>
     </w:p>
     <w:p>
       <w:pPr>
@@ -46,7 +44,7 @@
       <w:hyperlink r:id="rId8">
         <w:r>
           <w:rPr>
-            <w:rStyle w:val="Hyperlink"/>
+            <w:rStyle w:val="Lienhypertexte"/>
           </w:rPr>
           <w:t>http://rmarkdown.rstudio.com</w:t>
         </w:r>
@@ -57,7 +55,7 @@
     </w:p>
     <w:p>
       <w:pPr>
-        <w:pStyle w:val="BodyText"/>
+        <w:pStyle w:val="Corpsdetexte"/>
       </w:pPr>
       <w:r>
         <w:t xml:space="preserve">When you click the </w:t>
@@ -69,7 +67,15 @@
         <w:t>Knit</w:t>
       </w:r>
       <w:r>
-        <w:t xml:space="preserve"> button a document will be generated that includes both content as well as the output of any embedded R code chunks within the document. You can embed an R code chunk like this:</w:t>
+        <w:t xml:space="preserve"> </w:t>
+      </w:r>
+      <w:proofErr w:type="gramStart"/>
+      <w:r>
+        <w:t>button</w:t>
+      </w:r>
+      <w:proofErr w:type="gramEnd"/>
+      <w:r>
+        <w:t xml:space="preserve"> a document will be generated that includes both content as well as the output of any embedded R code chunks within the document. You can embed an R code chunk like this:</w:t>
       </w:r>
     </w:p>
     <w:p>
@@ -97,16 +103,44 @@
         <w:rPr>
           <w:rStyle w:val="VerbatimChar"/>
         </w:rPr>
-        <w:t xml:space="preserve">##      speed           dist       </w:t>
-      </w:r>
-      <w:r>
-        <w:br/>
-      </w:r>
+        <w:t xml:space="preserve">##      speed           </w:t>
+      </w:r>
+      <w:proofErr w:type="spellStart"/>
       <w:r>
         <w:rPr>
           <w:rStyle w:val="VerbatimChar"/>
         </w:rPr>
-        <w:t xml:space="preserve">##  Min.   : 4.0   Min.   :  2.00  </w:t>
+        <w:t>dist</w:t>
+      </w:r>
+      <w:proofErr w:type="spellEnd"/>
+      <w:r>
+        <w:rPr>
+          <w:rStyle w:val="VerbatimChar"/>
+        </w:rPr>
+        <w:t xml:space="preserve">       </w:t>
+      </w:r>
+      <w:r>
+        <w:br/>
+      </w:r>
+      <w:r>
+        <w:rPr>
+          <w:rStyle w:val="VerbatimChar"/>
+        </w:rPr>
+        <w:t>#</w:t>
+      </w:r>
+      <w:proofErr w:type="gramStart"/>
+      <w:r>
+        <w:rPr>
+          <w:rStyle w:val="VerbatimChar"/>
+        </w:rPr>
+        <w:t>#  Min.</w:t>
+      </w:r>
+      <w:proofErr w:type="gramEnd"/>
+      <w:r>
+        <w:rPr>
+          <w:rStyle w:val="VerbatimChar"/>
+        </w:rPr>
+        <w:t xml:space="preserve">   : 4.0   Min.   :  2.00  </w:t>
       </w:r>
       <w:r>
         <w:br/>
@@ -156,13 +190,13 @@
     </w:p>
     <w:p>
       <w:pPr>
-        <w:pStyle w:val="Heading2"/>
-      </w:pPr>
-      <w:bookmarkStart w:id="2" w:name="including-plots"/>
+        <w:pStyle w:val="Titre2"/>
+      </w:pPr>
+      <w:bookmarkStart w:id="1" w:name="including-plots"/>
       <w:r>
         <w:t>Including Plots</w:t>
       </w:r>
-      <w:bookmarkEnd w:id="2"/>
+      <w:bookmarkEnd w:id="1"/>
     </w:p>
     <w:p>
       <w:pPr>
@@ -174,7 +208,7 @@
     </w:p>
     <w:p>
       <w:pPr>
-        <w:pStyle w:val="BodyText"/>
+        <w:pStyle w:val="Corpsdetexte"/>
       </w:pPr>
       <w:r>
         <w:rPr>
@@ -183,7 +217,7 @@
         </w:rPr>
         <w:lastRenderedPageBreak/>
         <w:drawing>
-          <wp:inline distT="0" distB="0" distL="0" distR="0">
+          <wp:inline distT="0" distB="0" distL="0" distR="0" wp14:anchorId="198D992A" wp14:editId="683995D4">
             <wp:extent cx="4620126" cy="3696101"/>
             <wp:effectExtent l="0" t="0" r="0" b="0"/>
             <wp:docPr id="1" name="Picture"/>
@@ -227,7 +261,7 @@
     </w:p>
     <w:p>
       <w:pPr>
-        <w:pStyle w:val="BodyText"/>
+        <w:pStyle w:val="Corpsdetexte"/>
       </w:pPr>
       <w:r>
         <w:t xml:space="preserve">Note that the </w:t>
@@ -255,7 +289,7 @@
 </file>
 
 <file path=word/endnotes.xml><?xml version="1.0" encoding="utf-8"?>
-<w:endnotes xmlns:wpc="http://schemas.microsoft.com/office/word/2010/wordprocessingCanvas" xmlns:cx="http://schemas.microsoft.com/office/drawing/2014/chartex" xmlns:cx1="http://schemas.microsoft.com/office/drawing/2015/9/8/chartex" xmlns:mc="http://schemas.openxmlformats.org/markup-compatibility/2006" xmlns:o="urn:schemas-microsoft-com:office:office" xmlns:r="http://schemas.openxmlformats.org/officeDocument/2006/relationships" xmlns:m="http://schemas.openxmlformats.org/officeDocument/2006/math" xmlns:v="urn:schemas-microsoft-com:vml" xmlns:wp14="http://schemas.microsoft.com/office/word/2010/wordprocessingDrawing" xmlns:wp="http://schemas.openxmlformats.org/drawingml/2006/wordprocessingDrawing" xmlns:w10="urn:schemas-microsoft-com:office:word" xmlns:w="http://schemas.openxmlformats.org/wordprocessingml/2006/main" xmlns:w14="http://schemas.microsoft.com/office/word/2010/wordml" xmlns:w15="http://schemas.microsoft.com/office/word/2012/wordml" xmlns:w16se="http://schemas.microsoft.com/office/word/2015/wordml/symex" xmlns:wpg="http://schemas.microsoft.com/office/word/2010/wordprocessingGroup" xmlns:wpi="http://schemas.microsoft.com/office/word/2010/wordprocessingInk" xmlns:wne="http://schemas.microsoft.com/office/word/2006/wordml" xmlns:wps="http://schemas.microsoft.com/office/word/2010/wordprocessingShape" mc:Ignorable="w14 w15 w16se wp14">
+<w:endnotes xmlns:wpc="http://schemas.microsoft.com/office/word/2010/wordprocessingCanvas" xmlns:cx="http://schemas.microsoft.com/office/drawing/2014/chartex" xmlns:cx1="http://schemas.microsoft.com/office/drawing/2015/9/8/chartex" xmlns:cx2="http://schemas.microsoft.com/office/drawing/2015/10/21/chartex" xmlns:cx3="http://schemas.microsoft.com/office/drawing/2016/5/9/chartex" xmlns:cx4="http://schemas.microsoft.com/office/drawing/2016/5/10/chartex" xmlns:cx5="http://schemas.microsoft.com/office/drawing/2016/5/11/chartex" xmlns:cx6="http://schemas.microsoft.com/office/drawing/2016/5/12/chartex" xmlns:cx7="http://schemas.microsoft.com/office/drawing/2016/5/13/chartex" xmlns:cx8="http://schemas.microsoft.com/office/drawing/2016/5/14/chartex" xmlns:mc="http://schemas.openxmlformats.org/markup-compatibility/2006" xmlns:aink="http://schemas.microsoft.com/office/drawing/2016/ink" xmlns:am3d="http://schemas.microsoft.com/office/drawing/2017/model3d" xmlns:o="urn:schemas-microsoft-com:office:office" xmlns:oel="http://schemas.microsoft.com/office/2019/extlst" xmlns:r="http://schemas.openxmlformats.org/officeDocument/2006/relationships" xmlns:m="http://schemas.openxmlformats.org/officeDocument/2006/math" xmlns:v="urn:schemas-microsoft-com:vml" xmlns:wp14="http://schemas.microsoft.com/office/word/2010/wordprocessingDrawing" xmlns:wp="http://schemas.openxmlformats.org/drawingml/2006/wordprocessingDrawing" xmlns:w10="urn:schemas-microsoft-com:office:word" xmlns:w="http://schemas.openxmlformats.org/wordprocessingml/2006/main" xmlns:w14="http://schemas.microsoft.com/office/word/2010/wordml" xmlns:w15="http://schemas.microsoft.com/office/word/2012/wordml" xmlns:w16cex="http://schemas.microsoft.com/office/word/2018/wordml/cex" xmlns:w16cid="http://schemas.microsoft.com/office/word/2016/wordml/cid" xmlns:w16="http://schemas.microsoft.com/office/word/2018/wordml" xmlns:w16du="http://schemas.microsoft.com/office/word/2023/wordml/word16du" xmlns:w16sdtdh="http://schemas.microsoft.com/office/word/2020/wordml/sdtdatahash" xmlns:w16se="http://schemas.microsoft.com/office/word/2015/wordml/symex" xmlns:wpg="http://schemas.microsoft.com/office/word/2010/wordprocessingGroup" xmlns:wpi="http://schemas.microsoft.com/office/word/2010/wordprocessingInk" xmlns:wne="http://schemas.microsoft.com/office/word/2006/wordml" xmlns:wps="http://schemas.microsoft.com/office/word/2010/wordprocessingShape" mc:Ignorable="w14 w15 w16se w16cid w16 w16cex w16sdtdh wp14">
   <w:endnote w:type="separator" w:id="-1">
     <w:p>
       <w:pPr>
@@ -280,7 +314,7 @@
 </file>
 
 <file path=word/footer1.xml><?xml version="1.0" encoding="utf-8"?>
-<w:ftr xmlns:wpc="http://schemas.microsoft.com/office/word/2010/wordprocessingCanvas" xmlns:cx="http://schemas.microsoft.com/office/drawing/2014/chartex" xmlns:cx1="http://schemas.microsoft.com/office/drawing/2015/9/8/chartex" xmlns:mc="http://schemas.openxmlformats.org/markup-compatibility/2006" xmlns:o="urn:schemas-microsoft-com:office:office" xmlns:r="http://schemas.openxmlformats.org/officeDocument/2006/relationships" xmlns:m="http://schemas.openxmlformats.org/officeDocument/2006/math" xmlns:v="urn:schemas-microsoft-com:vml" xmlns:wp14="http://schemas.microsoft.com/office/word/2010/wordprocessingDrawing" xmlns:wp="http://schemas.openxmlformats.org/drawingml/2006/wordprocessingDrawing" xmlns:w10="urn:schemas-microsoft-com:office:word" xmlns:w="http://schemas.openxmlformats.org/wordprocessingml/2006/main" xmlns:w14="http://schemas.microsoft.com/office/word/2010/wordml" xmlns:w15="http://schemas.microsoft.com/office/word/2012/wordml" xmlns:w16se="http://schemas.microsoft.com/office/word/2015/wordml/symex" xmlns:wpg="http://schemas.microsoft.com/office/word/2010/wordprocessingGroup" xmlns:wpi="http://schemas.microsoft.com/office/word/2010/wordprocessingInk" xmlns:wne="http://schemas.microsoft.com/office/word/2006/wordml" xmlns:wps="http://schemas.microsoft.com/office/word/2010/wordprocessingShape" mc:Ignorable="w14 w15 w16se wp14">
+<w:ftr xmlns:wpc="http://schemas.microsoft.com/office/word/2010/wordprocessingCanvas" xmlns:cx="http://schemas.microsoft.com/office/drawing/2014/chartex" xmlns:cx1="http://schemas.microsoft.com/office/drawing/2015/9/8/chartex" xmlns:cx2="http://schemas.microsoft.com/office/drawing/2015/10/21/chartex" xmlns:cx3="http://schemas.microsoft.com/office/drawing/2016/5/9/chartex" xmlns:cx4="http://schemas.microsoft.com/office/drawing/2016/5/10/chartex" xmlns:cx5="http://schemas.microsoft.com/office/drawing/2016/5/11/chartex" xmlns:cx6="http://schemas.microsoft.com/office/drawing/2016/5/12/chartex" xmlns:cx7="http://schemas.microsoft.com/office/drawing/2016/5/13/chartex" xmlns:cx8="http://schemas.microsoft.com/office/drawing/2016/5/14/chartex" xmlns:mc="http://schemas.openxmlformats.org/markup-compatibility/2006" xmlns:aink="http://schemas.microsoft.com/office/drawing/2016/ink" xmlns:am3d="http://schemas.microsoft.com/office/drawing/2017/model3d" xmlns:o="urn:schemas-microsoft-com:office:office" xmlns:oel="http://schemas.microsoft.com/office/2019/extlst" xmlns:r="http://schemas.openxmlformats.org/officeDocument/2006/relationships" xmlns:m="http://schemas.openxmlformats.org/officeDocument/2006/math" xmlns:v="urn:schemas-microsoft-com:vml" xmlns:wp14="http://schemas.microsoft.com/office/word/2010/wordprocessingDrawing" xmlns:wp="http://schemas.openxmlformats.org/drawingml/2006/wordprocessingDrawing" xmlns:w10="urn:schemas-microsoft-com:office:word" xmlns:w="http://schemas.openxmlformats.org/wordprocessingml/2006/main" xmlns:w14="http://schemas.microsoft.com/office/word/2010/wordml" xmlns:w15="http://schemas.microsoft.com/office/word/2012/wordml" xmlns:w16cex="http://schemas.microsoft.com/office/word/2018/wordml/cex" xmlns:w16cid="http://schemas.microsoft.com/office/word/2016/wordml/cid" xmlns:w16="http://schemas.microsoft.com/office/word/2018/wordml" xmlns:w16du="http://schemas.microsoft.com/office/word/2023/wordml/word16du" xmlns:w16sdtdh="http://schemas.microsoft.com/office/word/2020/wordml/sdtdatahash" xmlns:w16se="http://schemas.microsoft.com/office/word/2015/wordml/symex" xmlns:wpg="http://schemas.microsoft.com/office/word/2010/wordprocessingGroup" xmlns:wpi="http://schemas.microsoft.com/office/word/2010/wordprocessingInk" xmlns:wne="http://schemas.microsoft.com/office/word/2006/wordml" xmlns:wps="http://schemas.microsoft.com/office/word/2010/wordprocessingShape" mc:Ignorable="w14 w15 w16se w16cid w16 w16cex w16sdtdh wp14">
   <w:sdt>
     <w:sdtPr>
       <w:id w:val="-562791139"/>
@@ -297,7 +331,7 @@
     <w:sdtContent>
       <w:p>
         <w:pPr>
-          <w:pStyle w:val="Footer"/>
+          <w:pStyle w:val="Pieddepage"/>
           <w:jc w:val="right"/>
         </w:pPr>
         <w:r>
@@ -326,14 +360,14 @@
   </w:sdt>
   <w:p>
     <w:pPr>
-      <w:pStyle w:val="Footer"/>
+      <w:pStyle w:val="Pieddepage"/>
     </w:pPr>
   </w:p>
 </w:ftr>
 </file>
 
 <file path=word/footnotes.xml><?xml version="1.0" encoding="utf-8"?>
-<w:footnotes xmlns:wpc="http://schemas.microsoft.com/office/word/2010/wordprocessingCanvas" xmlns:cx="http://schemas.microsoft.com/office/drawing/2014/chartex" xmlns:cx1="http://schemas.microsoft.com/office/drawing/2015/9/8/chartex" xmlns:mc="http://schemas.openxmlformats.org/markup-compatibility/2006" xmlns:o="urn:schemas-microsoft-com:office:office" xmlns:r="http://schemas.openxmlformats.org/officeDocument/2006/relationships" xmlns:m="http://schemas.openxmlformats.org/officeDocument/2006/math" xmlns:v="urn:schemas-microsoft-com:vml" xmlns:wp14="http://schemas.microsoft.com/office/word/2010/wordprocessingDrawing" xmlns:wp="http://schemas.openxmlformats.org/drawingml/2006/wordprocessingDrawing" xmlns:w10="urn:schemas-microsoft-com:office:word" xmlns:w="http://schemas.openxmlformats.org/wordprocessingml/2006/main" xmlns:w14="http://schemas.microsoft.com/office/word/2010/wordml" xmlns:w15="http://schemas.microsoft.com/office/word/2012/wordml" xmlns:w16se="http://schemas.microsoft.com/office/word/2015/wordml/symex" xmlns:wpg="http://schemas.microsoft.com/office/word/2010/wordprocessingGroup" xmlns:wpi="http://schemas.microsoft.com/office/word/2010/wordprocessingInk" xmlns:wne="http://schemas.microsoft.com/office/word/2006/wordml" xmlns:wps="http://schemas.microsoft.com/office/word/2010/wordprocessingShape" mc:Ignorable="w14 w15 w16se wp14">
+<w:footnotes xmlns:wpc="http://schemas.microsoft.com/office/word/2010/wordprocessingCanvas" xmlns:cx="http://schemas.microsoft.com/office/drawing/2014/chartex" xmlns:cx1="http://schemas.microsoft.com/office/drawing/2015/9/8/chartex" xmlns:cx2="http://schemas.microsoft.com/office/drawing/2015/10/21/chartex" xmlns:cx3="http://schemas.microsoft.com/office/drawing/2016/5/9/chartex" xmlns:cx4="http://schemas.microsoft.com/office/drawing/2016/5/10/chartex" xmlns:cx5="http://schemas.microsoft.com/office/drawing/2016/5/11/chartex" xmlns:cx6="http://schemas.microsoft.com/office/drawing/2016/5/12/chartex" xmlns:cx7="http://schemas.microsoft.com/office/drawing/2016/5/13/chartex" xmlns:cx8="http://schemas.microsoft.com/office/drawing/2016/5/14/chartex" xmlns:mc="http://schemas.openxmlformats.org/markup-compatibility/2006" xmlns:aink="http://schemas.microsoft.com/office/drawing/2016/ink" xmlns:am3d="http://schemas.microsoft.com/office/drawing/2017/model3d" xmlns:o="urn:schemas-microsoft-com:office:office" xmlns:oel="http://schemas.microsoft.com/office/2019/extlst" xmlns:r="http://schemas.openxmlformats.org/officeDocument/2006/relationships" xmlns:m="http://schemas.openxmlformats.org/officeDocument/2006/math" xmlns:v="urn:schemas-microsoft-com:vml" xmlns:wp14="http://schemas.microsoft.com/office/word/2010/wordprocessingDrawing" xmlns:wp="http://schemas.openxmlformats.org/drawingml/2006/wordprocessingDrawing" xmlns:w10="urn:schemas-microsoft-com:office:word" xmlns:w="http://schemas.openxmlformats.org/wordprocessingml/2006/main" xmlns:w14="http://schemas.microsoft.com/office/word/2010/wordml" xmlns:w15="http://schemas.microsoft.com/office/word/2012/wordml" xmlns:w16cex="http://schemas.microsoft.com/office/word/2018/wordml/cex" xmlns:w16cid="http://schemas.microsoft.com/office/word/2016/wordml/cid" xmlns:w16="http://schemas.microsoft.com/office/word/2018/wordml" xmlns:w16du="http://schemas.microsoft.com/office/word/2023/wordml/word16du" xmlns:w16sdtdh="http://schemas.microsoft.com/office/word/2020/wordml/sdtdatahash" xmlns:w16se="http://schemas.microsoft.com/office/word/2015/wordml/symex" xmlns:wpg="http://schemas.microsoft.com/office/word/2010/wordprocessingGroup" xmlns:wpi="http://schemas.microsoft.com/office/word/2010/wordprocessingInk" xmlns:wne="http://schemas.microsoft.com/office/word/2006/wordml" xmlns:wps="http://schemas.microsoft.com/office/word/2010/wordprocessingShape" mc:Ignorable="w14 w15 w16se w16cid w16 w16cex w16sdtdh wp14">
   <w:footnote w:type="separator" w:id="-1">
     <w:p>
       <w:r>
@@ -352,11 +386,11 @@
 </file>
 
 <file path=word/numbering.xml><?xml version="1.0" encoding="utf-8"?>
-<w:numbering xmlns:wpc="http://schemas.microsoft.com/office/word/2010/wordprocessingCanvas" xmlns:cx="http://schemas.microsoft.com/office/drawing/2014/chartex" xmlns:cx1="http://schemas.microsoft.com/office/drawing/2015/9/8/chartex" xmlns:mc="http://schemas.openxmlformats.org/markup-compatibility/2006" xmlns:o="urn:schemas-microsoft-com:office:office" xmlns:r="http://schemas.openxmlformats.org/officeDocument/2006/relationships" xmlns:m="http://schemas.openxmlformats.org/officeDocument/2006/math" xmlns:v="urn:schemas-microsoft-com:vml" xmlns:wp14="http://schemas.microsoft.com/office/word/2010/wordprocessingDrawing" xmlns:wp="http://schemas.openxmlformats.org/drawingml/2006/wordprocessingDrawing" xmlns:w10="urn:schemas-microsoft-com:office:word" xmlns:w="http://schemas.openxmlformats.org/wordprocessingml/2006/main" xmlns:w14="http://schemas.microsoft.com/office/word/2010/wordml" xmlns:w15="http://schemas.microsoft.com/office/word/2012/wordml" xmlns:w16se="http://schemas.microsoft.com/office/word/2015/wordml/symex" xmlns:wpg="http://schemas.microsoft.com/office/word/2010/wordprocessingGroup" xmlns:wpi="http://schemas.microsoft.com/office/word/2010/wordprocessingInk" xmlns:wne="http://schemas.microsoft.com/office/word/2006/wordml" xmlns:wps="http://schemas.microsoft.com/office/word/2010/wordprocessingShape" mc:Ignorable="w14 w15 w16se wp14">
+<w:numbering xmlns:wpc="http://schemas.microsoft.com/office/word/2010/wordprocessingCanvas" xmlns:cx="http://schemas.microsoft.com/office/drawing/2014/chartex" xmlns:cx1="http://schemas.microsoft.com/office/drawing/2015/9/8/chartex" xmlns:cx2="http://schemas.microsoft.com/office/drawing/2015/10/21/chartex" xmlns:cx3="http://schemas.microsoft.com/office/drawing/2016/5/9/chartex" xmlns:cx4="http://schemas.microsoft.com/office/drawing/2016/5/10/chartex" xmlns:cx5="http://schemas.microsoft.com/office/drawing/2016/5/11/chartex" xmlns:cx6="http://schemas.microsoft.com/office/drawing/2016/5/12/chartex" xmlns:cx7="http://schemas.microsoft.com/office/drawing/2016/5/13/chartex" xmlns:cx8="http://schemas.microsoft.com/office/drawing/2016/5/14/chartex" xmlns:mc="http://schemas.openxmlformats.org/markup-compatibility/2006" xmlns:aink="http://schemas.microsoft.com/office/drawing/2016/ink" xmlns:am3d="http://schemas.microsoft.com/office/drawing/2017/model3d" xmlns:o="urn:schemas-microsoft-com:office:office" xmlns:oel="http://schemas.microsoft.com/office/2019/extlst" xmlns:r="http://schemas.openxmlformats.org/officeDocument/2006/relationships" xmlns:m="http://schemas.openxmlformats.org/officeDocument/2006/math" xmlns:v="urn:schemas-microsoft-com:vml" xmlns:wp14="http://schemas.microsoft.com/office/word/2010/wordprocessingDrawing" xmlns:wp="http://schemas.openxmlformats.org/drawingml/2006/wordprocessingDrawing" xmlns:w10="urn:schemas-microsoft-com:office:word" xmlns:w="http://schemas.openxmlformats.org/wordprocessingml/2006/main" xmlns:w14="http://schemas.microsoft.com/office/word/2010/wordml" xmlns:w15="http://schemas.microsoft.com/office/word/2012/wordml" xmlns:w16cex="http://schemas.microsoft.com/office/word/2018/wordml/cex" xmlns:w16cid="http://schemas.microsoft.com/office/word/2016/wordml/cid" xmlns:w16="http://schemas.microsoft.com/office/word/2018/wordml" xmlns:w16du="http://schemas.microsoft.com/office/word/2023/wordml/word16du" xmlns:w16sdtdh="http://schemas.microsoft.com/office/word/2020/wordml/sdtdatahash" xmlns:w16se="http://schemas.microsoft.com/office/word/2015/wordml/symex" xmlns:wpg="http://schemas.microsoft.com/office/word/2010/wordprocessingGroup" xmlns:wpi="http://schemas.microsoft.com/office/word/2010/wordprocessingInk" xmlns:wne="http://schemas.microsoft.com/office/word/2006/wordml" xmlns:wps="http://schemas.microsoft.com/office/word/2010/wordprocessingShape" mc:Ignorable="w14 w15 w16se w16cid w16 w16cex w16sdtdh wp14">
   <w:abstractNum w:abstractNumId="0" w15:restartNumberingAfterBreak="0">
     <w:nsid w:val="FFFFFF7C"/>
     <w:multiLevelType w:val="singleLevel"/>
-    <w:tmpl w:val="A66E665A"/>
+    <w:tmpl w:val="1D966572"/>
     <w:lvl w:ilvl="0">
       <w:start w:val="1"/>
       <w:numFmt w:val="decimal"/>
@@ -373,7 +407,7 @@
   <w:abstractNum w:abstractNumId="1" w15:restartNumberingAfterBreak="0">
     <w:nsid w:val="FFFFFF7D"/>
     <w:multiLevelType w:val="singleLevel"/>
-    <w:tmpl w:val="D4D6B512"/>
+    <w:tmpl w:val="63180834"/>
     <w:lvl w:ilvl="0">
       <w:start w:val="1"/>
       <w:numFmt w:val="decimal"/>
@@ -390,7 +424,7 @@
   <w:abstractNum w:abstractNumId="2" w15:restartNumberingAfterBreak="0">
     <w:nsid w:val="FFFFFF7E"/>
     <w:multiLevelType w:val="singleLevel"/>
-    <w:tmpl w:val="24D8B990"/>
+    <w:tmpl w:val="DD4AE6D0"/>
     <w:lvl w:ilvl="0">
       <w:start w:val="1"/>
       <w:numFmt w:val="decimal"/>
@@ -407,7 +441,7 @@
   <w:abstractNum w:abstractNumId="3" w15:restartNumberingAfterBreak="0">
     <w:nsid w:val="FFFFFF7F"/>
     <w:multiLevelType w:val="singleLevel"/>
-    <w:tmpl w:val="E9CA9050"/>
+    <w:tmpl w:val="0212C6A2"/>
     <w:lvl w:ilvl="0">
       <w:start w:val="1"/>
       <w:numFmt w:val="decimal"/>
@@ -424,7 +458,7 @@
   <w:abstractNum w:abstractNumId="4" w15:restartNumberingAfterBreak="0">
     <w:nsid w:val="FFFFFF80"/>
     <w:multiLevelType w:val="singleLevel"/>
-    <w:tmpl w:val="B4A2558E"/>
+    <w:tmpl w:val="CD96697A"/>
     <w:lvl w:ilvl="0">
       <w:start w:val="1"/>
       <w:numFmt w:val="bullet"/>
@@ -444,7 +478,7 @@
   <w:abstractNum w:abstractNumId="5" w15:restartNumberingAfterBreak="0">
     <w:nsid w:val="FFFFFF81"/>
     <w:multiLevelType w:val="singleLevel"/>
-    <w:tmpl w:val="32AA01A8"/>
+    <w:tmpl w:val="AE2ECF26"/>
     <w:lvl w:ilvl="0">
       <w:start w:val="1"/>
       <w:numFmt w:val="bullet"/>
@@ -464,7 +498,7 @@
   <w:abstractNum w:abstractNumId="6" w15:restartNumberingAfterBreak="0">
     <w:nsid w:val="FFFFFF82"/>
     <w:multiLevelType w:val="singleLevel"/>
-    <w:tmpl w:val="DE620590"/>
+    <w:tmpl w:val="B5E6CE02"/>
     <w:lvl w:ilvl="0">
       <w:start w:val="1"/>
       <w:numFmt w:val="bullet"/>
@@ -484,7 +518,7 @@
   <w:abstractNum w:abstractNumId="7" w15:restartNumberingAfterBreak="0">
     <w:nsid w:val="FFFFFF83"/>
     <w:multiLevelType w:val="singleLevel"/>
-    <w:tmpl w:val="4B22CE20"/>
+    <w:tmpl w:val="221E4208"/>
     <w:lvl w:ilvl="0">
       <w:start w:val="1"/>
       <w:numFmt w:val="bullet"/>
@@ -504,7 +538,7 @@
   <w:abstractNum w:abstractNumId="8" w15:restartNumberingAfterBreak="0">
     <w:nsid w:val="FFFFFF88"/>
     <w:multiLevelType w:val="singleLevel"/>
-    <w:tmpl w:val="88B2988A"/>
+    <w:tmpl w:val="1D825344"/>
     <w:lvl w:ilvl="0">
       <w:start w:val="1"/>
       <w:numFmt w:val="decimal"/>
@@ -521,7 +555,7 @@
   <w:abstractNum w:abstractNumId="9" w15:restartNumberingAfterBreak="0">
     <w:nsid w:val="FFFFFF89"/>
     <w:multiLevelType w:val="singleLevel"/>
-    <w:tmpl w:val="1F64B104"/>
+    <w:tmpl w:val="4634CC34"/>
     <w:lvl w:ilvl="0">
       <w:start w:val="1"/>
       <w:numFmt w:val="bullet"/>
@@ -642,44 +676,674 @@
       </w:pPr>
     </w:lvl>
   </w:abstractNum>
-  <w:num w:numId="1">
+  <w:num w:numId="1" w16cid:durableId="1683580452">
     <w:abstractNumId w:val="10"/>
   </w:num>
-  <w:num w:numId="2">
+  <w:num w:numId="2" w16cid:durableId="874926303">
     <w:abstractNumId w:val="9"/>
   </w:num>
-  <w:num w:numId="3">
+  <w:num w:numId="3" w16cid:durableId="1539276499">
     <w:abstractNumId w:val="7"/>
   </w:num>
-  <w:num w:numId="4">
+  <w:num w:numId="4" w16cid:durableId="1058285381">
     <w:abstractNumId w:val="6"/>
   </w:num>
-  <w:num w:numId="5">
+  <w:num w:numId="5" w16cid:durableId="2124571327">
     <w:abstractNumId w:val="5"/>
   </w:num>
-  <w:num w:numId="6">
+  <w:num w:numId="6" w16cid:durableId="567347516">
     <w:abstractNumId w:val="4"/>
   </w:num>
-  <w:num w:numId="7">
+  <w:num w:numId="7" w16cid:durableId="1106802633">
     <w:abstractNumId w:val="8"/>
   </w:num>
-  <w:num w:numId="8">
+  <w:num w:numId="8" w16cid:durableId="2008828384">
     <w:abstractNumId w:val="3"/>
   </w:num>
-  <w:num w:numId="9">
+  <w:num w:numId="9" w16cid:durableId="291323674">
     <w:abstractNumId w:val="2"/>
   </w:num>
-  <w:num w:numId="10">
+  <w:num w:numId="10" w16cid:durableId="2090417258">
     <w:abstractNumId w:val="1"/>
   </w:num>
-  <w:num w:numId="11">
+  <w:num w:numId="11" w16cid:durableId="13460219">
     <w:abstractNumId w:val="0"/>
+  </w:num>
+  <w:num w:numId="12" w16cid:durableId="96298486">
+    <w:abstractNumId w:val="8"/>
+  </w:num>
+  <w:num w:numId="13" w16cid:durableId="2042777329">
+    <w:abstractNumId w:val="3"/>
+  </w:num>
+  <w:num w:numId="14" w16cid:durableId="1412657198">
+    <w:abstractNumId w:val="2"/>
+  </w:num>
+  <w:num w:numId="15" w16cid:durableId="2124222544">
+    <w:abstractNumId w:val="1"/>
+  </w:num>
+  <w:num w:numId="16" w16cid:durableId="1974945135">
+    <w:abstractNumId w:val="0"/>
+  </w:num>
+  <w:num w:numId="17" w16cid:durableId="408580383">
+    <w:abstractNumId w:val="9"/>
+  </w:num>
+  <w:num w:numId="18" w16cid:durableId="1419446439">
+    <w:abstractNumId w:val="7"/>
+  </w:num>
+  <w:num w:numId="19" w16cid:durableId="1124271006">
+    <w:abstractNumId w:val="6"/>
+  </w:num>
+  <w:num w:numId="20" w16cid:durableId="1925408451">
+    <w:abstractNumId w:val="5"/>
+  </w:num>
+  <w:num w:numId="21" w16cid:durableId="563875785">
+    <w:abstractNumId w:val="4"/>
+  </w:num>
+  <w:num w:numId="22" w16cid:durableId="1473669804">
+    <w:abstractNumId w:val="8"/>
+  </w:num>
+  <w:num w:numId="23" w16cid:durableId="1838110270">
+    <w:abstractNumId w:val="3"/>
+  </w:num>
+  <w:num w:numId="24" w16cid:durableId="1205096799">
+    <w:abstractNumId w:val="2"/>
+  </w:num>
+  <w:num w:numId="25" w16cid:durableId="1648705797">
+    <w:abstractNumId w:val="1"/>
+  </w:num>
+  <w:num w:numId="26" w16cid:durableId="1399131050">
+    <w:abstractNumId w:val="0"/>
+  </w:num>
+  <w:num w:numId="27" w16cid:durableId="1018233931">
+    <w:abstractNumId w:val="9"/>
+  </w:num>
+  <w:num w:numId="28" w16cid:durableId="1326590141">
+    <w:abstractNumId w:val="7"/>
+  </w:num>
+  <w:num w:numId="29" w16cid:durableId="2120290412">
+    <w:abstractNumId w:val="6"/>
+  </w:num>
+  <w:num w:numId="30" w16cid:durableId="516965664">
+    <w:abstractNumId w:val="5"/>
+  </w:num>
+  <w:num w:numId="31" w16cid:durableId="959265506">
+    <w:abstractNumId w:val="4"/>
+  </w:num>
+  <w:num w:numId="32" w16cid:durableId="377239090">
+    <w:abstractNumId w:val="8"/>
+  </w:num>
+  <w:num w:numId="33" w16cid:durableId="965502119">
+    <w:abstractNumId w:val="3"/>
+  </w:num>
+  <w:num w:numId="34" w16cid:durableId="1948656215">
+    <w:abstractNumId w:val="2"/>
+  </w:num>
+  <w:num w:numId="35" w16cid:durableId="527446806">
+    <w:abstractNumId w:val="1"/>
+  </w:num>
+  <w:num w:numId="36" w16cid:durableId="2122146274">
+    <w:abstractNumId w:val="0"/>
+  </w:num>
+  <w:num w:numId="37" w16cid:durableId="1587374953">
+    <w:abstractNumId w:val="9"/>
+  </w:num>
+  <w:num w:numId="38" w16cid:durableId="1927306843">
+    <w:abstractNumId w:val="7"/>
+  </w:num>
+  <w:num w:numId="39" w16cid:durableId="450127134">
+    <w:abstractNumId w:val="6"/>
+  </w:num>
+  <w:num w:numId="40" w16cid:durableId="1288899394">
+    <w:abstractNumId w:val="5"/>
+  </w:num>
+  <w:num w:numId="41" w16cid:durableId="410390541">
+    <w:abstractNumId w:val="4"/>
+  </w:num>
+  <w:num w:numId="42" w16cid:durableId="121849027">
+    <w:abstractNumId w:val="8"/>
+  </w:num>
+  <w:num w:numId="43" w16cid:durableId="2030520987">
+    <w:abstractNumId w:val="3"/>
+  </w:num>
+  <w:num w:numId="44" w16cid:durableId="1053502829">
+    <w:abstractNumId w:val="2"/>
+  </w:num>
+  <w:num w:numId="45" w16cid:durableId="2057315552">
+    <w:abstractNumId w:val="1"/>
+  </w:num>
+  <w:num w:numId="46" w16cid:durableId="984817820">
+    <w:abstractNumId w:val="0"/>
+  </w:num>
+  <w:num w:numId="47" w16cid:durableId="1868759558">
+    <w:abstractNumId w:val="9"/>
+  </w:num>
+  <w:num w:numId="48" w16cid:durableId="2105881358">
+    <w:abstractNumId w:val="7"/>
+  </w:num>
+  <w:num w:numId="49" w16cid:durableId="308443738">
+    <w:abstractNumId w:val="6"/>
+  </w:num>
+  <w:num w:numId="50" w16cid:durableId="716048899">
+    <w:abstractNumId w:val="5"/>
+  </w:num>
+  <w:num w:numId="51" w16cid:durableId="1562254156">
+    <w:abstractNumId w:val="4"/>
+  </w:num>
+  <w:num w:numId="52" w16cid:durableId="856694233">
+    <w:abstractNumId w:val="8"/>
+  </w:num>
+  <w:num w:numId="53" w16cid:durableId="2086173873">
+    <w:abstractNumId w:val="3"/>
+  </w:num>
+  <w:num w:numId="54" w16cid:durableId="910237140">
+    <w:abstractNumId w:val="2"/>
+  </w:num>
+  <w:num w:numId="55" w16cid:durableId="1039017399">
+    <w:abstractNumId w:val="1"/>
+  </w:num>
+  <w:num w:numId="56" w16cid:durableId="2039307808">
+    <w:abstractNumId w:val="0"/>
+  </w:num>
+  <w:num w:numId="57" w16cid:durableId="1719086515">
+    <w:abstractNumId w:val="9"/>
+  </w:num>
+  <w:num w:numId="58" w16cid:durableId="612132773">
+    <w:abstractNumId w:val="7"/>
+  </w:num>
+  <w:num w:numId="59" w16cid:durableId="447436431">
+    <w:abstractNumId w:val="6"/>
+  </w:num>
+  <w:num w:numId="60" w16cid:durableId="1671760014">
+    <w:abstractNumId w:val="5"/>
+  </w:num>
+  <w:num w:numId="61" w16cid:durableId="659190345">
+    <w:abstractNumId w:val="4"/>
+  </w:num>
+  <w:num w:numId="62" w16cid:durableId="1839811197">
+    <w:abstractNumId w:val="8"/>
+  </w:num>
+  <w:num w:numId="63" w16cid:durableId="283973700">
+    <w:abstractNumId w:val="3"/>
+  </w:num>
+  <w:num w:numId="64" w16cid:durableId="391393432">
+    <w:abstractNumId w:val="2"/>
+  </w:num>
+  <w:num w:numId="65" w16cid:durableId="391347541">
+    <w:abstractNumId w:val="1"/>
+  </w:num>
+  <w:num w:numId="66" w16cid:durableId="178856405">
+    <w:abstractNumId w:val="0"/>
+  </w:num>
+  <w:num w:numId="67" w16cid:durableId="1838612495">
+    <w:abstractNumId w:val="9"/>
+  </w:num>
+  <w:num w:numId="68" w16cid:durableId="696855827">
+    <w:abstractNumId w:val="7"/>
+  </w:num>
+  <w:num w:numId="69" w16cid:durableId="2113082830">
+    <w:abstractNumId w:val="6"/>
+  </w:num>
+  <w:num w:numId="70" w16cid:durableId="846673265">
+    <w:abstractNumId w:val="5"/>
+  </w:num>
+  <w:num w:numId="71" w16cid:durableId="1551528406">
+    <w:abstractNumId w:val="4"/>
+  </w:num>
+  <w:num w:numId="72" w16cid:durableId="1093084128">
+    <w:abstractNumId w:val="8"/>
+  </w:num>
+  <w:num w:numId="73" w16cid:durableId="143089389">
+    <w:abstractNumId w:val="3"/>
+  </w:num>
+  <w:num w:numId="74" w16cid:durableId="223563658">
+    <w:abstractNumId w:val="2"/>
+  </w:num>
+  <w:num w:numId="75" w16cid:durableId="1329673698">
+    <w:abstractNumId w:val="1"/>
+  </w:num>
+  <w:num w:numId="76" w16cid:durableId="549149971">
+    <w:abstractNumId w:val="0"/>
+  </w:num>
+  <w:num w:numId="77" w16cid:durableId="547378187">
+    <w:abstractNumId w:val="9"/>
+  </w:num>
+  <w:num w:numId="78" w16cid:durableId="1550454204">
+    <w:abstractNumId w:val="7"/>
+  </w:num>
+  <w:num w:numId="79" w16cid:durableId="1577665691">
+    <w:abstractNumId w:val="6"/>
+  </w:num>
+  <w:num w:numId="80" w16cid:durableId="1467510423">
+    <w:abstractNumId w:val="5"/>
+  </w:num>
+  <w:num w:numId="81" w16cid:durableId="622812408">
+    <w:abstractNumId w:val="4"/>
+  </w:num>
+  <w:num w:numId="82" w16cid:durableId="469906009">
+    <w:abstractNumId w:val="8"/>
+  </w:num>
+  <w:num w:numId="83" w16cid:durableId="1663773143">
+    <w:abstractNumId w:val="3"/>
+  </w:num>
+  <w:num w:numId="84" w16cid:durableId="2020963042">
+    <w:abstractNumId w:val="2"/>
+  </w:num>
+  <w:num w:numId="85" w16cid:durableId="267007801">
+    <w:abstractNumId w:val="1"/>
+  </w:num>
+  <w:num w:numId="86" w16cid:durableId="423039223">
+    <w:abstractNumId w:val="0"/>
+  </w:num>
+  <w:num w:numId="87" w16cid:durableId="1141771359">
+    <w:abstractNumId w:val="9"/>
+  </w:num>
+  <w:num w:numId="88" w16cid:durableId="1412043876">
+    <w:abstractNumId w:val="7"/>
+  </w:num>
+  <w:num w:numId="89" w16cid:durableId="1948807706">
+    <w:abstractNumId w:val="6"/>
+  </w:num>
+  <w:num w:numId="90" w16cid:durableId="1769692725">
+    <w:abstractNumId w:val="5"/>
+  </w:num>
+  <w:num w:numId="91" w16cid:durableId="945313015">
+    <w:abstractNumId w:val="4"/>
+  </w:num>
+  <w:num w:numId="92" w16cid:durableId="1436754059">
+    <w:abstractNumId w:val="8"/>
+  </w:num>
+  <w:num w:numId="93" w16cid:durableId="597182876">
+    <w:abstractNumId w:val="3"/>
+  </w:num>
+  <w:num w:numId="94" w16cid:durableId="1398167033">
+    <w:abstractNumId w:val="2"/>
+  </w:num>
+  <w:num w:numId="95" w16cid:durableId="1972588413">
+    <w:abstractNumId w:val="1"/>
+  </w:num>
+  <w:num w:numId="96" w16cid:durableId="2100369485">
+    <w:abstractNumId w:val="0"/>
+  </w:num>
+  <w:num w:numId="97" w16cid:durableId="1429350881">
+    <w:abstractNumId w:val="9"/>
+  </w:num>
+  <w:num w:numId="98" w16cid:durableId="1690523191">
+    <w:abstractNumId w:val="7"/>
+  </w:num>
+  <w:num w:numId="99" w16cid:durableId="1369843407">
+    <w:abstractNumId w:val="6"/>
+  </w:num>
+  <w:num w:numId="100" w16cid:durableId="950429879">
+    <w:abstractNumId w:val="5"/>
+  </w:num>
+  <w:num w:numId="101" w16cid:durableId="350643818">
+    <w:abstractNumId w:val="4"/>
+  </w:num>
+  <w:num w:numId="102" w16cid:durableId="238907865">
+    <w:abstractNumId w:val="8"/>
+  </w:num>
+  <w:num w:numId="103" w16cid:durableId="210188919">
+    <w:abstractNumId w:val="3"/>
+  </w:num>
+  <w:num w:numId="104" w16cid:durableId="1865442742">
+    <w:abstractNumId w:val="2"/>
+  </w:num>
+  <w:num w:numId="105" w16cid:durableId="911430050">
+    <w:abstractNumId w:val="1"/>
+  </w:num>
+  <w:num w:numId="106" w16cid:durableId="1823235071">
+    <w:abstractNumId w:val="0"/>
+  </w:num>
+  <w:num w:numId="107" w16cid:durableId="728918655">
+    <w:abstractNumId w:val="9"/>
+  </w:num>
+  <w:num w:numId="108" w16cid:durableId="991713345">
+    <w:abstractNumId w:val="7"/>
+  </w:num>
+  <w:num w:numId="109" w16cid:durableId="2024743086">
+    <w:abstractNumId w:val="6"/>
+  </w:num>
+  <w:num w:numId="110" w16cid:durableId="901912107">
+    <w:abstractNumId w:val="5"/>
+  </w:num>
+  <w:num w:numId="111" w16cid:durableId="178400501">
+    <w:abstractNumId w:val="4"/>
+  </w:num>
+  <w:num w:numId="112" w16cid:durableId="2083866252">
+    <w:abstractNumId w:val="8"/>
+  </w:num>
+  <w:num w:numId="113" w16cid:durableId="1722702850">
+    <w:abstractNumId w:val="3"/>
+  </w:num>
+  <w:num w:numId="114" w16cid:durableId="1090007289">
+    <w:abstractNumId w:val="2"/>
+  </w:num>
+  <w:num w:numId="115" w16cid:durableId="1383601938">
+    <w:abstractNumId w:val="1"/>
+  </w:num>
+  <w:num w:numId="116" w16cid:durableId="10500702">
+    <w:abstractNumId w:val="0"/>
+  </w:num>
+  <w:num w:numId="117" w16cid:durableId="2045977787">
+    <w:abstractNumId w:val="9"/>
+  </w:num>
+  <w:num w:numId="118" w16cid:durableId="1553082237">
+    <w:abstractNumId w:val="7"/>
+  </w:num>
+  <w:num w:numId="119" w16cid:durableId="975916534">
+    <w:abstractNumId w:val="6"/>
+  </w:num>
+  <w:num w:numId="120" w16cid:durableId="164125640">
+    <w:abstractNumId w:val="5"/>
+  </w:num>
+  <w:num w:numId="121" w16cid:durableId="536545644">
+    <w:abstractNumId w:val="4"/>
+  </w:num>
+  <w:num w:numId="122" w16cid:durableId="672562190">
+    <w:abstractNumId w:val="4"/>
+  </w:num>
+  <w:num w:numId="123" w16cid:durableId="1180049556">
+    <w:abstractNumId w:val="7"/>
+  </w:num>
+  <w:num w:numId="124" w16cid:durableId="778916321">
+    <w:abstractNumId w:val="6"/>
+  </w:num>
+  <w:num w:numId="125" w16cid:durableId="157037423">
+    <w:abstractNumId w:val="5"/>
+  </w:num>
+  <w:num w:numId="126" w16cid:durableId="994072015">
+    <w:abstractNumId w:val="0"/>
+  </w:num>
+  <w:num w:numId="127" w16cid:durableId="287441881">
+    <w:abstractNumId w:val="9"/>
+  </w:num>
+  <w:num w:numId="128" w16cid:durableId="2141991800">
+    <w:abstractNumId w:val="2"/>
+  </w:num>
+  <w:num w:numId="129" w16cid:durableId="622002633">
+    <w:abstractNumId w:val="1"/>
+  </w:num>
+  <w:num w:numId="130" w16cid:durableId="1707752285">
+    <w:abstractNumId w:val="8"/>
+  </w:num>
+  <w:num w:numId="131" w16cid:durableId="1832872903">
+    <w:abstractNumId w:val="3"/>
+  </w:num>
+  <w:num w:numId="132" w16cid:durableId="1118723936">
+    <w:abstractNumId w:val="8"/>
+  </w:num>
+  <w:num w:numId="133" w16cid:durableId="1916940039">
+    <w:abstractNumId w:val="3"/>
+  </w:num>
+  <w:num w:numId="134" w16cid:durableId="44531630">
+    <w:abstractNumId w:val="2"/>
+  </w:num>
+  <w:num w:numId="135" w16cid:durableId="71052613">
+    <w:abstractNumId w:val="1"/>
+  </w:num>
+  <w:num w:numId="136" w16cid:durableId="50540628">
+    <w:abstractNumId w:val="0"/>
+  </w:num>
+  <w:num w:numId="137" w16cid:durableId="635258508">
+    <w:abstractNumId w:val="9"/>
+  </w:num>
+  <w:num w:numId="138" w16cid:durableId="628360258">
+    <w:abstractNumId w:val="7"/>
+  </w:num>
+  <w:num w:numId="139" w16cid:durableId="1865827629">
+    <w:abstractNumId w:val="6"/>
+  </w:num>
+  <w:num w:numId="140" w16cid:durableId="2105955291">
+    <w:abstractNumId w:val="5"/>
+  </w:num>
+  <w:num w:numId="141" w16cid:durableId="1108739526">
+    <w:abstractNumId w:val="4"/>
+  </w:num>
+  <w:num w:numId="142" w16cid:durableId="1849757338">
+    <w:abstractNumId w:val="8"/>
+  </w:num>
+  <w:num w:numId="143" w16cid:durableId="601574724">
+    <w:abstractNumId w:val="3"/>
+  </w:num>
+  <w:num w:numId="144" w16cid:durableId="1360014084">
+    <w:abstractNumId w:val="2"/>
+  </w:num>
+  <w:num w:numId="145" w16cid:durableId="1513840489">
+    <w:abstractNumId w:val="1"/>
+  </w:num>
+  <w:num w:numId="146" w16cid:durableId="851725527">
+    <w:abstractNumId w:val="0"/>
+  </w:num>
+  <w:num w:numId="147" w16cid:durableId="37707500">
+    <w:abstractNumId w:val="9"/>
+  </w:num>
+  <w:num w:numId="148" w16cid:durableId="662508264">
+    <w:abstractNumId w:val="7"/>
+  </w:num>
+  <w:num w:numId="149" w16cid:durableId="1746144728">
+    <w:abstractNumId w:val="6"/>
+  </w:num>
+  <w:num w:numId="150" w16cid:durableId="592788300">
+    <w:abstractNumId w:val="5"/>
+  </w:num>
+  <w:num w:numId="151" w16cid:durableId="1995135461">
+    <w:abstractNumId w:val="4"/>
+  </w:num>
+  <w:num w:numId="152" w16cid:durableId="518391665">
+    <w:abstractNumId w:val="8"/>
+  </w:num>
+  <w:num w:numId="153" w16cid:durableId="830171275">
+    <w:abstractNumId w:val="3"/>
+  </w:num>
+  <w:num w:numId="154" w16cid:durableId="190345898">
+    <w:abstractNumId w:val="2"/>
+  </w:num>
+  <w:num w:numId="155" w16cid:durableId="1367369617">
+    <w:abstractNumId w:val="1"/>
+  </w:num>
+  <w:num w:numId="156" w16cid:durableId="277639350">
+    <w:abstractNumId w:val="0"/>
+  </w:num>
+  <w:num w:numId="157" w16cid:durableId="653949294">
+    <w:abstractNumId w:val="9"/>
+  </w:num>
+  <w:num w:numId="158" w16cid:durableId="132526459">
+    <w:abstractNumId w:val="7"/>
+  </w:num>
+  <w:num w:numId="159" w16cid:durableId="512688654">
+    <w:abstractNumId w:val="6"/>
+  </w:num>
+  <w:num w:numId="160" w16cid:durableId="762188883">
+    <w:abstractNumId w:val="5"/>
+  </w:num>
+  <w:num w:numId="161" w16cid:durableId="611017447">
+    <w:abstractNumId w:val="4"/>
+  </w:num>
+  <w:num w:numId="162" w16cid:durableId="1034159568">
+    <w:abstractNumId w:val="8"/>
+  </w:num>
+  <w:num w:numId="163" w16cid:durableId="830173299">
+    <w:abstractNumId w:val="3"/>
+  </w:num>
+  <w:num w:numId="164" w16cid:durableId="199365858">
+    <w:abstractNumId w:val="2"/>
+  </w:num>
+  <w:num w:numId="165" w16cid:durableId="1617952845">
+    <w:abstractNumId w:val="1"/>
+  </w:num>
+  <w:num w:numId="166" w16cid:durableId="1782991250">
+    <w:abstractNumId w:val="0"/>
+  </w:num>
+  <w:num w:numId="167" w16cid:durableId="2044598373">
+    <w:abstractNumId w:val="9"/>
+  </w:num>
+  <w:num w:numId="168" w16cid:durableId="2056587753">
+    <w:abstractNumId w:val="7"/>
+  </w:num>
+  <w:num w:numId="169" w16cid:durableId="1259631972">
+    <w:abstractNumId w:val="6"/>
+  </w:num>
+  <w:num w:numId="170" w16cid:durableId="1432046003">
+    <w:abstractNumId w:val="5"/>
+  </w:num>
+  <w:num w:numId="171" w16cid:durableId="1539538729">
+    <w:abstractNumId w:val="4"/>
+  </w:num>
+  <w:num w:numId="172" w16cid:durableId="539517034">
+    <w:abstractNumId w:val="8"/>
+  </w:num>
+  <w:num w:numId="173" w16cid:durableId="327641357">
+    <w:abstractNumId w:val="3"/>
+  </w:num>
+  <w:num w:numId="174" w16cid:durableId="1806968653">
+    <w:abstractNumId w:val="2"/>
+  </w:num>
+  <w:num w:numId="175" w16cid:durableId="1531261237">
+    <w:abstractNumId w:val="1"/>
+  </w:num>
+  <w:num w:numId="176" w16cid:durableId="645359899">
+    <w:abstractNumId w:val="0"/>
+  </w:num>
+  <w:num w:numId="177" w16cid:durableId="162093561">
+    <w:abstractNumId w:val="9"/>
+  </w:num>
+  <w:num w:numId="178" w16cid:durableId="651328354">
+    <w:abstractNumId w:val="7"/>
+  </w:num>
+  <w:num w:numId="179" w16cid:durableId="1215852171">
+    <w:abstractNumId w:val="6"/>
+  </w:num>
+  <w:num w:numId="180" w16cid:durableId="1000347242">
+    <w:abstractNumId w:val="5"/>
+  </w:num>
+  <w:num w:numId="181" w16cid:durableId="262301406">
+    <w:abstractNumId w:val="4"/>
+  </w:num>
+  <w:num w:numId="182" w16cid:durableId="1026062565">
+    <w:abstractNumId w:val="8"/>
+  </w:num>
+  <w:num w:numId="183" w16cid:durableId="697123381">
+    <w:abstractNumId w:val="3"/>
+  </w:num>
+  <w:num w:numId="184" w16cid:durableId="1648821780">
+    <w:abstractNumId w:val="2"/>
+  </w:num>
+  <w:num w:numId="185" w16cid:durableId="839927714">
+    <w:abstractNumId w:val="1"/>
+  </w:num>
+  <w:num w:numId="186" w16cid:durableId="1681421941">
+    <w:abstractNumId w:val="0"/>
+  </w:num>
+  <w:num w:numId="187" w16cid:durableId="1928266513">
+    <w:abstractNumId w:val="9"/>
+  </w:num>
+  <w:num w:numId="188" w16cid:durableId="746732778">
+    <w:abstractNumId w:val="7"/>
+  </w:num>
+  <w:num w:numId="189" w16cid:durableId="1338389044">
+    <w:abstractNumId w:val="6"/>
+  </w:num>
+  <w:num w:numId="190" w16cid:durableId="172569925">
+    <w:abstractNumId w:val="5"/>
+  </w:num>
+  <w:num w:numId="191" w16cid:durableId="1558588584">
+    <w:abstractNumId w:val="4"/>
+  </w:num>
+  <w:num w:numId="192" w16cid:durableId="261569407">
+    <w:abstractNumId w:val="8"/>
+  </w:num>
+  <w:num w:numId="193" w16cid:durableId="2041272928">
+    <w:abstractNumId w:val="3"/>
+  </w:num>
+  <w:num w:numId="194" w16cid:durableId="886650163">
+    <w:abstractNumId w:val="2"/>
+  </w:num>
+  <w:num w:numId="195" w16cid:durableId="94523461">
+    <w:abstractNumId w:val="1"/>
+  </w:num>
+  <w:num w:numId="196" w16cid:durableId="1048577492">
+    <w:abstractNumId w:val="0"/>
+  </w:num>
+  <w:num w:numId="197" w16cid:durableId="1661076058">
+    <w:abstractNumId w:val="9"/>
+  </w:num>
+  <w:num w:numId="198" w16cid:durableId="1722745867">
+    <w:abstractNumId w:val="7"/>
+  </w:num>
+  <w:num w:numId="199" w16cid:durableId="1342927169">
+    <w:abstractNumId w:val="6"/>
+  </w:num>
+  <w:num w:numId="200" w16cid:durableId="1229615573">
+    <w:abstractNumId w:val="5"/>
+  </w:num>
+  <w:num w:numId="201" w16cid:durableId="1949924929">
+    <w:abstractNumId w:val="4"/>
+  </w:num>
+  <w:num w:numId="202" w16cid:durableId="1516112246">
+    <w:abstractNumId w:val="5"/>
+  </w:num>
+  <w:num w:numId="203" w16cid:durableId="1861365">
+    <w:abstractNumId w:val="4"/>
+  </w:num>
+  <w:num w:numId="204" w16cid:durableId="1207719417">
+    <w:abstractNumId w:val="9"/>
+  </w:num>
+  <w:num w:numId="205" w16cid:durableId="2111388571">
+    <w:abstractNumId w:val="7"/>
+  </w:num>
+  <w:num w:numId="206" w16cid:durableId="1572930445">
+    <w:abstractNumId w:val="6"/>
+  </w:num>
+  <w:num w:numId="207" w16cid:durableId="1861702674">
+    <w:abstractNumId w:val="1"/>
+  </w:num>
+  <w:num w:numId="208" w16cid:durableId="2101952357">
+    <w:abstractNumId w:val="0"/>
+  </w:num>
+  <w:num w:numId="209" w16cid:durableId="1568416710">
+    <w:abstractNumId w:val="8"/>
+  </w:num>
+  <w:num w:numId="210" w16cid:durableId="1293057331">
+    <w:abstractNumId w:val="3"/>
+  </w:num>
+  <w:num w:numId="211" w16cid:durableId="20672597">
+    <w:abstractNumId w:val="2"/>
+  </w:num>
+  <w:num w:numId="212" w16cid:durableId="1936858757">
+    <w:abstractNumId w:val="8"/>
+  </w:num>
+  <w:num w:numId="213" w16cid:durableId="102382198">
+    <w:abstractNumId w:val="3"/>
+  </w:num>
+  <w:num w:numId="214" w16cid:durableId="363555372">
+    <w:abstractNumId w:val="2"/>
+  </w:num>
+  <w:num w:numId="215" w16cid:durableId="1669363167">
+    <w:abstractNumId w:val="1"/>
+  </w:num>
+  <w:num w:numId="216" w16cid:durableId="722407878">
+    <w:abstractNumId w:val="0"/>
+  </w:num>
+  <w:num w:numId="217" w16cid:durableId="1988046371">
+    <w:abstractNumId w:val="9"/>
+  </w:num>
+  <w:num w:numId="218" w16cid:durableId="1410031886">
+    <w:abstractNumId w:val="7"/>
+  </w:num>
+  <w:num w:numId="219" w16cid:durableId="288973579">
+    <w:abstractNumId w:val="6"/>
+  </w:num>
+  <w:num w:numId="220" w16cid:durableId="1859466382">
+    <w:abstractNumId w:val="5"/>
+  </w:num>
+  <w:num w:numId="221" w16cid:durableId="1107507789">
+    <w:abstractNumId w:val="4"/>
   </w:num>
 </w:numbering>
 </file>
 
 <file path=word/styles.xml><?xml version="1.0" encoding="utf-8"?>
-<w:styles xmlns:mc="http://schemas.openxmlformats.org/markup-compatibility/2006" xmlns:r="http://schemas.openxmlformats.org/officeDocument/2006/relationships" xmlns:w="http://schemas.openxmlformats.org/wordprocessingml/2006/main" xmlns:w14="http://schemas.microsoft.com/office/word/2010/wordml" xmlns:w15="http://schemas.microsoft.com/office/word/2012/wordml" xmlns:w16se="http://schemas.microsoft.com/office/word/2015/wordml/symex" mc:Ignorable="w14 w15 w16se">
+<w:styles xmlns:mc="http://schemas.openxmlformats.org/markup-compatibility/2006" xmlns:r="http://schemas.openxmlformats.org/officeDocument/2006/relationships" xmlns:w="http://schemas.openxmlformats.org/wordprocessingml/2006/main" xmlns:w14="http://schemas.microsoft.com/office/word/2010/wordml" xmlns:w15="http://schemas.microsoft.com/office/word/2012/wordml" xmlns:w16cex="http://schemas.microsoft.com/office/word/2018/wordml/cex" xmlns:w16cid="http://schemas.microsoft.com/office/word/2016/wordml/cid" xmlns:w16="http://schemas.microsoft.com/office/word/2018/wordml" xmlns:w16sdtdh="http://schemas.microsoft.com/office/word/2020/wordml/sdtdatahash" xmlns:w16se="http://schemas.microsoft.com/office/word/2015/wordml/symex" mc:Ignorable="w14 w15 w16se w16cid w16 w16cex w16sdtdh">
   <w:docDefaults>
     <w:rPrDefault>
       <w:rPr>
@@ -695,7 +1359,7 @@
       </w:pPr>
     </w:pPrDefault>
   </w:docDefaults>
-  <w:latentStyles w:defLockedState="0" w:defUIPriority="0" w:defSemiHidden="0" w:defUnhideWhenUsed="0" w:defQFormat="0" w:count="371">
+  <w:latentStyles w:defLockedState="0" w:defUIPriority="0" w:defSemiHidden="0" w:defUnhideWhenUsed="0" w:defQFormat="0" w:count="376">
     <w:lsdException w:name="index 1" w:semiHidden="1" w:unhideWhenUsed="1"/>
     <w:lsdException w:name="index 7" w:semiHidden="1" w:unhideWhenUsed="1"/>
     <w:lsdException w:name="index 8" w:semiHidden="1" w:unhideWhenUsed="1"/>
@@ -1023,24 +1687,28 @@
     <w:lsdException w:name="List Table 5 Dark Accent 6" w:uiPriority="50"/>
     <w:lsdException w:name="List Table 6 Colorful Accent 6" w:uiPriority="51"/>
     <w:lsdException w:name="List Table 7 Colorful Accent 6" w:uiPriority="52"/>
+    <w:lsdException w:name="Mention" w:semiHidden="1" w:uiPriority="99" w:unhideWhenUsed="1"/>
+    <w:lsdException w:name="Smart Hyperlink" w:semiHidden="1" w:uiPriority="99" w:unhideWhenUsed="1"/>
+    <w:lsdException w:name="Hashtag" w:semiHidden="1" w:uiPriority="99" w:unhideWhenUsed="1"/>
+    <w:lsdException w:name="Unresolved Mention" w:semiHidden="1" w:uiPriority="99" w:unhideWhenUsed="1"/>
+    <w:lsdException w:name="Smart Link" w:semiHidden="1" w:uiPriority="99" w:unhideWhenUsed="1"/>
   </w:latentStyles>
   <w:style w:type="paragraph" w:default="1" w:styleId="Normal">
     <w:name w:val="Normal"/>
     <w:qFormat/>
-    <w:rsid w:val="00976FEA"/>
+    <w:rsid w:val="009950AC"/>
     <w:pPr>
       <w:spacing w:after="480"/>
     </w:pPr>
     <w:rPr>
       <w:rFonts w:ascii="Times New Roman" w:hAnsi="Times New Roman"/>
       <w:color w:val="000000" w:themeColor="text1"/>
-      <w:sz w:val="22"/>
-    </w:rPr>
-  </w:style>
-  <w:style w:type="paragraph" w:styleId="Heading1">
+    </w:rPr>
+  </w:style>
+  <w:style w:type="paragraph" w:styleId="Titre1">
     <w:name w:val="heading 1"/>
     <w:basedOn w:val="Normal"/>
-    <w:next w:val="BodyText"/>
+    <w:next w:val="Corpsdetexte"/>
     <w:uiPriority w:val="9"/>
     <w:qFormat/>
     <w:rsid w:val="007A75EF"/>
@@ -1058,10 +1726,10 @@
       <w:szCs w:val="32"/>
     </w:rPr>
   </w:style>
-  <w:style w:type="paragraph" w:styleId="Heading2">
+  <w:style w:type="paragraph" w:styleId="Titre2">
     <w:name w:val="heading 2"/>
     <w:basedOn w:val="Normal"/>
-    <w:next w:val="BodyText"/>
+    <w:next w:val="Corpsdetexte"/>
     <w:uiPriority w:val="9"/>
     <w:unhideWhenUsed/>
     <w:qFormat/>
@@ -1080,10 +1748,10 @@
       <w:szCs w:val="28"/>
     </w:rPr>
   </w:style>
-  <w:style w:type="paragraph" w:styleId="Heading3">
+  <w:style w:type="paragraph" w:styleId="Titre3">
     <w:name w:val="heading 3"/>
     <w:basedOn w:val="Normal"/>
-    <w:next w:val="BodyText"/>
+    <w:next w:val="Corpsdetexte"/>
     <w:uiPriority w:val="9"/>
     <w:unhideWhenUsed/>
     <w:qFormat/>
@@ -1098,13 +1766,12 @@
       <w:rFonts w:eastAsiaTheme="majorEastAsia" w:cstheme="majorBidi"/>
       <w:b/>
       <w:bCs/>
-      <w:sz w:val="24"/>
-    </w:rPr>
-  </w:style>
-  <w:style w:type="paragraph" w:styleId="Heading4">
+    </w:rPr>
+  </w:style>
+  <w:style w:type="paragraph" w:styleId="Titre4">
     <w:name w:val="heading 4"/>
     <w:basedOn w:val="Normal"/>
-    <w:next w:val="BodyText"/>
+    <w:next w:val="Corpsdetexte"/>
     <w:uiPriority w:val="9"/>
     <w:unhideWhenUsed/>
     <w:qFormat/>
@@ -1119,13 +1786,12 @@
       <w:bCs/>
       <w:i/>
       <w:color w:val="4F81BD" w:themeColor="accent1"/>
-      <w:sz w:val="24"/>
-    </w:rPr>
-  </w:style>
-  <w:style w:type="paragraph" w:styleId="Heading5">
+    </w:rPr>
+  </w:style>
+  <w:style w:type="paragraph" w:styleId="Titre5">
     <w:name w:val="heading 5"/>
     <w:basedOn w:val="Normal"/>
-    <w:next w:val="BodyText"/>
+    <w:next w:val="Corpsdetexte"/>
     <w:uiPriority w:val="9"/>
     <w:unhideWhenUsed/>
     <w:qFormat/>
@@ -1139,13 +1805,12 @@
       <w:rFonts w:asciiTheme="majorHAnsi" w:eastAsiaTheme="majorEastAsia" w:hAnsiTheme="majorHAnsi" w:cstheme="majorBidi"/>
       <w:iCs/>
       <w:color w:val="4F81BD" w:themeColor="accent1"/>
-      <w:sz w:val="24"/>
-    </w:rPr>
-  </w:style>
-  <w:style w:type="paragraph" w:styleId="Heading6">
+    </w:rPr>
+  </w:style>
+  <w:style w:type="paragraph" w:styleId="Titre6">
     <w:name w:val="heading 6"/>
     <w:basedOn w:val="Normal"/>
-    <w:next w:val="BodyText"/>
+    <w:next w:val="Corpsdetexte"/>
     <w:uiPriority w:val="9"/>
     <w:unhideWhenUsed/>
     <w:qFormat/>
@@ -1160,13 +1825,12 @@
     <w:rPr>
       <w:rFonts w:eastAsiaTheme="majorEastAsia" w:cstheme="majorBidi"/>
       <w:color w:val="auto"/>
-      <w:sz w:val="24"/>
-    </w:rPr>
-  </w:style>
-  <w:style w:type="paragraph" w:styleId="Heading7">
+    </w:rPr>
+  </w:style>
+  <w:style w:type="paragraph" w:styleId="Titre7">
     <w:name w:val="heading 7"/>
     <w:basedOn w:val="Normal"/>
-    <w:next w:val="BodyText"/>
+    <w:next w:val="Corpsdetexte"/>
     <w:uiPriority w:val="9"/>
     <w:unhideWhenUsed/>
     <w:qFormat/>
@@ -1179,13 +1843,12 @@
     <w:rPr>
       <w:rFonts w:asciiTheme="majorHAnsi" w:eastAsiaTheme="majorEastAsia" w:hAnsiTheme="majorHAnsi" w:cstheme="majorBidi"/>
       <w:color w:val="4F81BD" w:themeColor="accent1"/>
-      <w:sz w:val="24"/>
-    </w:rPr>
-  </w:style>
-  <w:style w:type="paragraph" w:styleId="Heading8">
+    </w:rPr>
+  </w:style>
+  <w:style w:type="paragraph" w:styleId="Titre8">
     <w:name w:val="heading 8"/>
     <w:basedOn w:val="Normal"/>
-    <w:next w:val="BodyText"/>
+    <w:next w:val="Corpsdetexte"/>
     <w:uiPriority w:val="9"/>
     <w:unhideWhenUsed/>
     <w:qFormat/>
@@ -1198,13 +1861,12 @@
     <w:rPr>
       <w:rFonts w:asciiTheme="majorHAnsi" w:eastAsiaTheme="majorEastAsia" w:hAnsiTheme="majorHAnsi" w:cstheme="majorBidi"/>
       <w:color w:val="4F81BD" w:themeColor="accent1"/>
-      <w:sz w:val="24"/>
-    </w:rPr>
-  </w:style>
-  <w:style w:type="paragraph" w:styleId="Heading9">
+    </w:rPr>
+  </w:style>
+  <w:style w:type="paragraph" w:styleId="Titre9">
     <w:name w:val="heading 9"/>
     <w:basedOn w:val="Normal"/>
-    <w:next w:val="BodyText"/>
+    <w:next w:val="Corpsdetexte"/>
     <w:uiPriority w:val="9"/>
     <w:unhideWhenUsed/>
     <w:qFormat/>
@@ -1217,16 +1879,15 @@
     <w:rPr>
       <w:rFonts w:asciiTheme="majorHAnsi" w:eastAsiaTheme="majorEastAsia" w:hAnsiTheme="majorHAnsi" w:cstheme="majorBidi"/>
       <w:color w:val="4F81BD" w:themeColor="accent1"/>
-      <w:sz w:val="24"/>
-    </w:rPr>
-  </w:style>
-  <w:style w:type="character" w:default="1" w:styleId="DefaultParagraphFont">
+    </w:rPr>
+  </w:style>
+  <w:style w:type="character" w:default="1" w:styleId="Policepardfaut">
     <w:name w:val="Default Paragraph Font"/>
     <w:uiPriority w:val="1"/>
     <w:semiHidden/>
     <w:unhideWhenUsed/>
   </w:style>
-  <w:style w:type="table" w:default="1" w:styleId="TableNormal">
+  <w:style w:type="table" w:default="1" w:styleId="TableauNormal">
     <w:name w:val="Normal Table"/>
     <w:uiPriority w:val="99"/>
     <w:semiHidden/>
@@ -1241,44 +1902,41 @@
       </w:tblCellMar>
     </w:tblPr>
   </w:style>
-  <w:style w:type="numbering" w:default="1" w:styleId="NoList">
+  <w:style w:type="numbering" w:default="1" w:styleId="Aucuneliste">
     <w:name w:val="No List"/>
     <w:uiPriority w:val="99"/>
     <w:semiHidden/>
     <w:unhideWhenUsed/>
   </w:style>
-  <w:style w:type="paragraph" w:styleId="BodyText">
+  <w:style w:type="paragraph" w:styleId="Corpsdetexte">
     <w:name w:val="Body Text"/>
     <w:basedOn w:val="Normal"/>
-    <w:link w:val="BodyTextChar"/>
+    <w:link w:val="CorpsdetexteCar"/>
     <w:qFormat/>
     <w:rsid w:val="00B24DC3"/>
     <w:pPr>
       <w:spacing w:before="180" w:after="180" w:line="480" w:lineRule="auto"/>
     </w:pPr>
-    <w:rPr>
-      <w:sz w:val="24"/>
-    </w:rPr>
   </w:style>
   <w:style w:type="paragraph" w:customStyle="1" w:styleId="FirstParagraph">
     <w:name w:val="First Paragraph"/>
-    <w:basedOn w:val="BodyText"/>
-    <w:next w:val="BodyText"/>
+    <w:basedOn w:val="Corpsdetexte"/>
+    <w:next w:val="Corpsdetexte"/>
     <w:qFormat/>
     <w:rsid w:val="007A75EF"/>
   </w:style>
   <w:style w:type="paragraph" w:customStyle="1" w:styleId="Compact">
     <w:name w:val="Compact"/>
-    <w:basedOn w:val="BodyText"/>
+    <w:basedOn w:val="Corpsdetexte"/>
     <w:qFormat/>
     <w:pPr>
       <w:spacing w:before="36" w:after="36"/>
     </w:pPr>
   </w:style>
-  <w:style w:type="paragraph" w:styleId="Title">
+  <w:style w:type="paragraph" w:styleId="Titre">
     <w:name w:val="Title"/>
     <w:basedOn w:val="Normal"/>
-    <w:next w:val="BodyText"/>
+    <w:next w:val="Corpsdetexte"/>
     <w:qFormat/>
     <w:rsid w:val="007A75EF"/>
     <w:pPr>
@@ -1295,10 +1953,10 @@
       <w:szCs w:val="36"/>
     </w:rPr>
   </w:style>
-  <w:style w:type="paragraph" w:styleId="Subtitle">
+  <w:style w:type="paragraph" w:styleId="Sous-titre">
     <w:name w:val="Subtitle"/>
-    <w:basedOn w:val="Title"/>
-    <w:next w:val="BodyText"/>
+    <w:basedOn w:val="Titre"/>
+    <w:next w:val="Corpsdetexte"/>
     <w:qFormat/>
     <w:pPr>
       <w:spacing w:before="240"/>
@@ -1310,7 +1968,7 @@
   </w:style>
   <w:style w:type="paragraph" w:customStyle="1" w:styleId="Author">
     <w:name w:val="Author"/>
-    <w:next w:val="BodyText"/>
+    <w:next w:val="Corpsdetexte"/>
     <w:qFormat/>
     <w:rsid w:val="007A75EF"/>
     <w:pPr>
@@ -1326,7 +1984,7 @@
   </w:style>
   <w:style w:type="paragraph" w:styleId="Date">
     <w:name w:val="Date"/>
-    <w:next w:val="BodyText"/>
+    <w:next w:val="Corpsdetexte"/>
     <w:qFormat/>
     <w:pPr>
       <w:keepNext/>
@@ -1337,7 +1995,7 @@
   <w:style w:type="paragraph" w:customStyle="1" w:styleId="Abstract">
     <w:name w:val="Abstract"/>
     <w:basedOn w:val="Normal"/>
-    <w:next w:val="BodyText"/>
+    <w:next w:val="Corpsdetexte"/>
     <w:qFormat/>
     <w:rsid w:val="007A75EF"/>
     <w:pPr>
@@ -1349,7 +2007,7 @@
       <w:szCs w:val="20"/>
     </w:rPr>
   </w:style>
-  <w:style w:type="paragraph" w:styleId="Bibliography">
+  <w:style w:type="paragraph" w:styleId="Bibliographie">
     <w:name w:val="Bibliography"/>
     <w:basedOn w:val="Normal"/>
     <w:qFormat/>
@@ -1359,10 +2017,10 @@
       <w:ind w:left="454" w:hanging="454"/>
     </w:pPr>
   </w:style>
-  <w:style w:type="paragraph" w:styleId="BlockText">
+  <w:style w:type="paragraph" w:styleId="Normalcentr">
     <w:name w:val="Block Text"/>
-    <w:basedOn w:val="BodyText"/>
-    <w:next w:val="BodyText"/>
+    <w:basedOn w:val="Corpsdetexte"/>
+    <w:next w:val="Corpsdetexte"/>
     <w:uiPriority w:val="9"/>
     <w:unhideWhenUsed/>
     <w:qFormat/>
@@ -1371,7 +2029,7 @@
       <w:ind w:left="480" w:right="480"/>
     </w:pPr>
   </w:style>
-  <w:style w:type="paragraph" w:styleId="FootnoteText">
+  <w:style w:type="paragraph" w:styleId="Notedebasdepage">
     <w:name w:val="footnote text"/>
     <w:basedOn w:val="Normal"/>
     <w:uiPriority w:val="9"/>
@@ -1410,10 +2068,10 @@
     <w:name w:val="Definition"/>
     <w:basedOn w:val="Normal"/>
   </w:style>
-  <w:style w:type="paragraph" w:styleId="Caption">
+  <w:style w:type="paragraph" w:styleId="Lgende">
     <w:name w:val="caption"/>
     <w:basedOn w:val="Normal"/>
-    <w:link w:val="CaptionChar"/>
+    <w:link w:val="LgendeCar"/>
     <w:pPr>
       <w:spacing w:after="120"/>
     </w:pPr>
@@ -1423,10 +2081,11 @@
   </w:style>
   <w:style w:type="paragraph" w:customStyle="1" w:styleId="TableCaption">
     <w:name w:val="Table Caption"/>
-    <w:basedOn w:val="Caption"/>
-    <w:rsid w:val="0013501F"/>
+    <w:basedOn w:val="Lgende"/>
+    <w:rsid w:val="00AB621A"/>
     <w:pPr>
       <w:keepNext/>
+      <w:spacing w:line="480" w:lineRule="auto"/>
     </w:pPr>
     <w:rPr>
       <w:i w:val="0"/>
@@ -1434,10 +2093,10 @@
   </w:style>
   <w:style w:type="paragraph" w:customStyle="1" w:styleId="ImageCaption">
     <w:name w:val="Image Caption"/>
-    <w:basedOn w:val="Caption"/>
-    <w:rsid w:val="002859A3"/>
+    <w:basedOn w:val="Lgende"/>
+    <w:rsid w:val="00AB621A"/>
     <w:pPr>
-      <w:spacing w:after="480"/>
+      <w:spacing w:after="480" w:line="480" w:lineRule="auto"/>
       <w:contextualSpacing/>
     </w:pPr>
     <w:rPr>
@@ -1458,38 +2117,38 @@
       <w:spacing w:after="240"/>
     </w:pPr>
   </w:style>
-  <w:style w:type="character" w:customStyle="1" w:styleId="CaptionChar">
-    <w:name w:val="Caption Char"/>
-    <w:basedOn w:val="DefaultParagraphFont"/>
-    <w:link w:val="Caption"/>
+  <w:style w:type="character" w:customStyle="1" w:styleId="LgendeCar">
+    <w:name w:val="Légende Car"/>
+    <w:basedOn w:val="Policepardfaut"/>
+    <w:link w:val="Lgende"/>
   </w:style>
   <w:style w:type="character" w:customStyle="1" w:styleId="VerbatimChar">
     <w:name w:val="Verbatim Char"/>
-    <w:basedOn w:val="CaptionChar"/>
+    <w:basedOn w:val="LgendeCar"/>
     <w:link w:val="SourceCode"/>
     <w:rPr>
       <w:rFonts w:ascii="Consolas" w:hAnsi="Consolas"/>
       <w:sz w:val="22"/>
     </w:rPr>
   </w:style>
-  <w:style w:type="character" w:styleId="FootnoteReference">
+  <w:style w:type="character" w:styleId="Appelnotedebasdep">
     <w:name w:val="footnote reference"/>
-    <w:basedOn w:val="CaptionChar"/>
+    <w:basedOn w:val="LgendeCar"/>
     <w:rPr>
       <w:vertAlign w:val="superscript"/>
     </w:rPr>
   </w:style>
-  <w:style w:type="character" w:styleId="Hyperlink">
+  <w:style w:type="character" w:styleId="Lienhypertexte">
     <w:name w:val="Hyperlink"/>
-    <w:basedOn w:val="CaptionChar"/>
+    <w:basedOn w:val="LgendeCar"/>
     <w:rPr>
       <w:color w:val="4F81BD" w:themeColor="accent1"/>
     </w:rPr>
   </w:style>
-  <w:style w:type="paragraph" w:styleId="TOCHeading">
+  <w:style w:type="paragraph" w:styleId="En-ttedetabledesmatires">
     <w:name w:val="TOC Heading"/>
-    <w:basedOn w:val="Heading1"/>
-    <w:next w:val="BodyText"/>
+    <w:basedOn w:val="Titre1"/>
+    <w:next w:val="Corpsdetexte"/>
     <w:uiPriority w:val="39"/>
     <w:unhideWhenUsed/>
     <w:qFormat/>
@@ -1834,17 +2493,17 @@
       <w:shd w:val="clear" w:color="auto" w:fill="F8F8F8"/>
     </w:rPr>
   </w:style>
-  <w:style w:type="character" w:styleId="LineNumber">
+  <w:style w:type="character" w:styleId="Numrodeligne">
     <w:name w:val="line number"/>
-    <w:basedOn w:val="DefaultParagraphFont"/>
+    <w:basedOn w:val="Policepardfaut"/>
     <w:semiHidden/>
     <w:unhideWhenUsed/>
     <w:rsid w:val="00931685"/>
   </w:style>
-  <w:style w:type="paragraph" w:styleId="Header">
+  <w:style w:type="paragraph" w:styleId="En-tte">
     <w:name w:val="header"/>
     <w:basedOn w:val="Normal"/>
-    <w:link w:val="HeaderChar"/>
+    <w:link w:val="En-tteCar"/>
     <w:unhideWhenUsed/>
     <w:rsid w:val="0006249D"/>
     <w:pPr>
@@ -1855,10 +2514,10 @@
       <w:spacing w:after="0"/>
     </w:pPr>
   </w:style>
-  <w:style w:type="character" w:customStyle="1" w:styleId="HeaderChar">
-    <w:name w:val="Header Char"/>
-    <w:basedOn w:val="DefaultParagraphFont"/>
-    <w:link w:val="Header"/>
+  <w:style w:type="character" w:customStyle="1" w:styleId="En-tteCar">
+    <w:name w:val="En-tête Car"/>
+    <w:basedOn w:val="Policepardfaut"/>
+    <w:link w:val="En-tte"/>
     <w:rsid w:val="0006249D"/>
     <w:rPr>
       <w:rFonts w:ascii="Times New Roman" w:hAnsi="Times New Roman"/>
@@ -1866,10 +2525,10 @@
       <w:sz w:val="22"/>
     </w:rPr>
   </w:style>
-  <w:style w:type="paragraph" w:styleId="Footer">
+  <w:style w:type="paragraph" w:styleId="Pieddepage">
     <w:name w:val="footer"/>
     <w:basedOn w:val="Normal"/>
-    <w:link w:val="FooterChar"/>
+    <w:link w:val="PieddepageCar"/>
     <w:uiPriority w:val="99"/>
     <w:unhideWhenUsed/>
     <w:rsid w:val="0006249D"/>
@@ -1881,10 +2540,10 @@
       <w:spacing w:after="0"/>
     </w:pPr>
   </w:style>
-  <w:style w:type="character" w:customStyle="1" w:styleId="FooterChar">
-    <w:name w:val="Footer Char"/>
-    <w:basedOn w:val="DefaultParagraphFont"/>
-    <w:link w:val="Footer"/>
+  <w:style w:type="character" w:customStyle="1" w:styleId="PieddepageCar">
+    <w:name w:val="Pied de page Car"/>
+    <w:basedOn w:val="Policepardfaut"/>
+    <w:link w:val="Pieddepage"/>
     <w:uiPriority w:val="99"/>
     <w:rsid w:val="0006249D"/>
     <w:rPr>
@@ -1893,10 +2552,10 @@
       <w:sz w:val="22"/>
     </w:rPr>
   </w:style>
-  <w:style w:type="character" w:customStyle="1" w:styleId="BodyTextChar">
-    <w:name w:val="Body Text Char"/>
-    <w:basedOn w:val="DefaultParagraphFont"/>
-    <w:link w:val="BodyText"/>
+  <w:style w:type="character" w:customStyle="1" w:styleId="CorpsdetexteCar">
+    <w:name w:val="Corps de texte Car"/>
+    <w:basedOn w:val="Policepardfaut"/>
+    <w:link w:val="Corpsdetexte"/>
     <w:rsid w:val="00B24DC3"/>
     <w:rPr>
       <w:rFonts w:ascii="Times New Roman" w:hAnsi="Times New Roman"/>

</xml_diff>

<commit_message>
updated ms styles doc for double s references
</commit_message>
<xml_diff>
--- a/manuscript/Chapter2-styles.docx
+++ b/manuscript/Chapter2-styles.docx
@@ -1,10 +1,10 @@
 
 <file path=word/document.xml><?xml version="1.0" encoding="utf-8"?>
-<w:document xmlns:wpc="http://schemas.microsoft.com/office/word/2010/wordprocessingCanvas" xmlns:cx="http://schemas.microsoft.com/office/drawing/2014/chartex" xmlns:cx1="http://schemas.microsoft.com/office/drawing/2015/9/8/chartex" xmlns:cx2="http://schemas.microsoft.com/office/drawing/2015/10/21/chartex" xmlns:cx3="http://schemas.microsoft.com/office/drawing/2016/5/9/chartex" xmlns:cx4="http://schemas.microsoft.com/office/drawing/2016/5/10/chartex" xmlns:cx5="http://schemas.microsoft.com/office/drawing/2016/5/11/chartex" xmlns:cx6="http://schemas.microsoft.com/office/drawing/2016/5/12/chartex" xmlns:cx7="http://schemas.microsoft.com/office/drawing/2016/5/13/chartex" xmlns:cx8="http://schemas.microsoft.com/office/drawing/2016/5/14/chartex" xmlns:mc="http://schemas.openxmlformats.org/markup-compatibility/2006" xmlns:aink="http://schemas.microsoft.com/office/drawing/2016/ink" xmlns:am3d="http://schemas.microsoft.com/office/drawing/2017/model3d" xmlns:o="urn:schemas-microsoft-com:office:office" xmlns:oel="http://schemas.microsoft.com/office/2019/extlst" xmlns:r="http://schemas.openxmlformats.org/officeDocument/2006/relationships" xmlns:m="http://schemas.openxmlformats.org/officeDocument/2006/math" xmlns:v="urn:schemas-microsoft-com:vml" xmlns:wp14="http://schemas.microsoft.com/office/word/2010/wordprocessingDrawing" xmlns:wp="http://schemas.openxmlformats.org/drawingml/2006/wordprocessingDrawing" xmlns:w10="urn:schemas-microsoft-com:office:word" xmlns:w="http://schemas.openxmlformats.org/wordprocessingml/2006/main" xmlns:w14="http://schemas.microsoft.com/office/word/2010/wordml" xmlns:w15="http://schemas.microsoft.com/office/word/2012/wordml" xmlns:w16cex="http://schemas.microsoft.com/office/word/2018/wordml/cex" xmlns:w16cid="http://schemas.microsoft.com/office/word/2016/wordml/cid" xmlns:w16="http://schemas.microsoft.com/office/word/2018/wordml" xmlns:w16du="http://schemas.microsoft.com/office/word/2023/wordml/word16du" xmlns:w16sdtdh="http://schemas.microsoft.com/office/word/2020/wordml/sdtdatahash" xmlns:w16se="http://schemas.microsoft.com/office/word/2015/wordml/symex" xmlns:wpg="http://schemas.microsoft.com/office/word/2010/wordprocessingGroup" xmlns:wpi="http://schemas.microsoft.com/office/word/2010/wordprocessingInk" xmlns:wne="http://schemas.microsoft.com/office/word/2006/wordml" xmlns:wps="http://schemas.microsoft.com/office/word/2010/wordprocessingShape" mc:Ignorable="w14 w15 w16se w16cid w16 w16cex w16sdtdh wp14">
+<w:document xmlns:wpc="http://schemas.microsoft.com/office/word/2010/wordprocessingCanvas" xmlns:cx="http://schemas.microsoft.com/office/drawing/2014/chartex" xmlns:cx1="http://schemas.microsoft.com/office/drawing/2015/9/8/chartex" xmlns:cx2="http://schemas.microsoft.com/office/drawing/2015/10/21/chartex" xmlns:cx3="http://schemas.microsoft.com/office/drawing/2016/5/9/chartex" xmlns:cx4="http://schemas.microsoft.com/office/drawing/2016/5/10/chartex" xmlns:cx5="http://schemas.microsoft.com/office/drawing/2016/5/11/chartex" xmlns:cx6="http://schemas.microsoft.com/office/drawing/2016/5/12/chartex" xmlns:cx7="http://schemas.microsoft.com/office/drawing/2016/5/13/chartex" xmlns:cx8="http://schemas.microsoft.com/office/drawing/2016/5/14/chartex" xmlns:mc="http://schemas.openxmlformats.org/markup-compatibility/2006" xmlns:aink="http://schemas.microsoft.com/office/drawing/2016/ink" xmlns:am3d="http://schemas.microsoft.com/office/drawing/2017/model3d" xmlns:o="urn:schemas-microsoft-com:office:office" xmlns:oel="http://schemas.microsoft.com/office/2019/extlst" xmlns:r="http://schemas.openxmlformats.org/officeDocument/2006/relationships" xmlns:m="http://schemas.openxmlformats.org/officeDocument/2006/math" xmlns:v="urn:schemas-microsoft-com:vml" xmlns:wp14="http://schemas.microsoft.com/office/word/2010/wordprocessingDrawing" xmlns:wp="http://schemas.openxmlformats.org/drawingml/2006/wordprocessingDrawing" xmlns:w10="urn:schemas-microsoft-com:office:word" xmlns:w="http://schemas.openxmlformats.org/wordprocessingml/2006/main" xmlns:w14="http://schemas.microsoft.com/office/word/2010/wordml" xmlns:w15="http://schemas.microsoft.com/office/word/2012/wordml" xmlns:w16cex="http://schemas.microsoft.com/office/word/2018/wordml/cex" xmlns:w16cid="http://schemas.microsoft.com/office/word/2016/wordml/cid" xmlns:w16="http://schemas.microsoft.com/office/word/2018/wordml" xmlns:w16sdtdh="http://schemas.microsoft.com/office/word/2020/wordml/sdtdatahash" xmlns:w16se="http://schemas.microsoft.com/office/word/2015/wordml/symex" xmlns:wpg="http://schemas.microsoft.com/office/word/2010/wordprocessingGroup" xmlns:wpi="http://schemas.microsoft.com/office/word/2010/wordprocessingInk" xmlns:wne="http://schemas.microsoft.com/office/word/2006/wordml" xmlns:wps="http://schemas.microsoft.com/office/word/2010/wordprocessingShape" mc:Ignorable="w14 w15 w16se w16cid w16 w16cex w16sdtdh wp14">
   <w:body>
     <w:p>
       <w:pPr>
-        <w:pStyle w:val="Titre"/>
+        <w:pStyle w:val="Title"/>
       </w:pPr>
       <w:r>
         <w:t>Untitled</w:t>
@@ -26,7 +26,7 @@
     </w:p>
     <w:p>
       <w:pPr>
-        <w:pStyle w:val="Titre2"/>
+        <w:pStyle w:val="Heading2"/>
       </w:pPr>
       <w:bookmarkStart w:id="0" w:name="r-markdown"/>
       <w:r>
@@ -44,7 +44,7 @@
       <w:hyperlink r:id="rId8">
         <w:r>
           <w:rPr>
-            <w:rStyle w:val="Lienhypertexte"/>
+            <w:rStyle w:val="Hyperlink"/>
           </w:rPr>
           <w:t>http://rmarkdown.rstudio.com</w:t>
         </w:r>
@@ -55,7 +55,7 @@
     </w:p>
     <w:p>
       <w:pPr>
-        <w:pStyle w:val="Corpsdetexte"/>
+        <w:pStyle w:val="BodyText"/>
       </w:pPr>
       <w:r>
         <w:t xml:space="preserve">When you click the </w:t>
@@ -190,7 +190,7 @@
     </w:p>
     <w:p>
       <w:pPr>
-        <w:pStyle w:val="Titre2"/>
+        <w:pStyle w:val="Heading2"/>
       </w:pPr>
       <w:bookmarkStart w:id="1" w:name="including-plots"/>
       <w:r>
@@ -208,7 +208,7 @@
     </w:p>
     <w:p>
       <w:pPr>
-        <w:pStyle w:val="Corpsdetexte"/>
+        <w:pStyle w:val="BodyText"/>
       </w:pPr>
       <w:r>
         <w:rPr>
@@ -261,7 +261,7 @@
     </w:p>
     <w:p>
       <w:pPr>
-        <w:pStyle w:val="Corpsdetexte"/>
+        <w:pStyle w:val="BodyText"/>
       </w:pPr>
       <w:r>
         <w:t xml:space="preserve">Note that the </w:t>
@@ -289,7 +289,7 @@
 </file>
 
 <file path=word/endnotes.xml><?xml version="1.0" encoding="utf-8"?>
-<w:endnotes xmlns:wpc="http://schemas.microsoft.com/office/word/2010/wordprocessingCanvas" xmlns:cx="http://schemas.microsoft.com/office/drawing/2014/chartex" xmlns:cx1="http://schemas.microsoft.com/office/drawing/2015/9/8/chartex" xmlns:cx2="http://schemas.microsoft.com/office/drawing/2015/10/21/chartex" xmlns:cx3="http://schemas.microsoft.com/office/drawing/2016/5/9/chartex" xmlns:cx4="http://schemas.microsoft.com/office/drawing/2016/5/10/chartex" xmlns:cx5="http://schemas.microsoft.com/office/drawing/2016/5/11/chartex" xmlns:cx6="http://schemas.microsoft.com/office/drawing/2016/5/12/chartex" xmlns:cx7="http://schemas.microsoft.com/office/drawing/2016/5/13/chartex" xmlns:cx8="http://schemas.microsoft.com/office/drawing/2016/5/14/chartex" xmlns:mc="http://schemas.openxmlformats.org/markup-compatibility/2006" xmlns:aink="http://schemas.microsoft.com/office/drawing/2016/ink" xmlns:am3d="http://schemas.microsoft.com/office/drawing/2017/model3d" xmlns:o="urn:schemas-microsoft-com:office:office" xmlns:oel="http://schemas.microsoft.com/office/2019/extlst" xmlns:r="http://schemas.openxmlformats.org/officeDocument/2006/relationships" xmlns:m="http://schemas.openxmlformats.org/officeDocument/2006/math" xmlns:v="urn:schemas-microsoft-com:vml" xmlns:wp14="http://schemas.microsoft.com/office/word/2010/wordprocessingDrawing" xmlns:wp="http://schemas.openxmlformats.org/drawingml/2006/wordprocessingDrawing" xmlns:w10="urn:schemas-microsoft-com:office:word" xmlns:w="http://schemas.openxmlformats.org/wordprocessingml/2006/main" xmlns:w14="http://schemas.microsoft.com/office/word/2010/wordml" xmlns:w15="http://schemas.microsoft.com/office/word/2012/wordml" xmlns:w16cex="http://schemas.microsoft.com/office/word/2018/wordml/cex" xmlns:w16cid="http://schemas.microsoft.com/office/word/2016/wordml/cid" xmlns:w16="http://schemas.microsoft.com/office/word/2018/wordml" xmlns:w16du="http://schemas.microsoft.com/office/word/2023/wordml/word16du" xmlns:w16sdtdh="http://schemas.microsoft.com/office/word/2020/wordml/sdtdatahash" xmlns:w16se="http://schemas.microsoft.com/office/word/2015/wordml/symex" xmlns:wpg="http://schemas.microsoft.com/office/word/2010/wordprocessingGroup" xmlns:wpi="http://schemas.microsoft.com/office/word/2010/wordprocessingInk" xmlns:wne="http://schemas.microsoft.com/office/word/2006/wordml" xmlns:wps="http://schemas.microsoft.com/office/word/2010/wordprocessingShape" mc:Ignorable="w14 w15 w16se w16cid w16 w16cex w16sdtdh wp14">
+<w:endnotes xmlns:wpc="http://schemas.microsoft.com/office/word/2010/wordprocessingCanvas" xmlns:cx="http://schemas.microsoft.com/office/drawing/2014/chartex" xmlns:cx1="http://schemas.microsoft.com/office/drawing/2015/9/8/chartex" xmlns:cx2="http://schemas.microsoft.com/office/drawing/2015/10/21/chartex" xmlns:cx3="http://schemas.microsoft.com/office/drawing/2016/5/9/chartex" xmlns:cx4="http://schemas.microsoft.com/office/drawing/2016/5/10/chartex" xmlns:cx5="http://schemas.microsoft.com/office/drawing/2016/5/11/chartex" xmlns:cx6="http://schemas.microsoft.com/office/drawing/2016/5/12/chartex" xmlns:cx7="http://schemas.microsoft.com/office/drawing/2016/5/13/chartex" xmlns:cx8="http://schemas.microsoft.com/office/drawing/2016/5/14/chartex" xmlns:mc="http://schemas.openxmlformats.org/markup-compatibility/2006" xmlns:aink="http://schemas.microsoft.com/office/drawing/2016/ink" xmlns:am3d="http://schemas.microsoft.com/office/drawing/2017/model3d" xmlns:o="urn:schemas-microsoft-com:office:office" xmlns:oel="http://schemas.microsoft.com/office/2019/extlst" xmlns:r="http://schemas.openxmlformats.org/officeDocument/2006/relationships" xmlns:m="http://schemas.openxmlformats.org/officeDocument/2006/math" xmlns:v="urn:schemas-microsoft-com:vml" xmlns:wp14="http://schemas.microsoft.com/office/word/2010/wordprocessingDrawing" xmlns:wp="http://schemas.openxmlformats.org/drawingml/2006/wordprocessingDrawing" xmlns:w10="urn:schemas-microsoft-com:office:word" xmlns:w="http://schemas.openxmlformats.org/wordprocessingml/2006/main" xmlns:w14="http://schemas.microsoft.com/office/word/2010/wordml" xmlns:w15="http://schemas.microsoft.com/office/word/2012/wordml" xmlns:w16cex="http://schemas.microsoft.com/office/word/2018/wordml/cex" xmlns:w16cid="http://schemas.microsoft.com/office/word/2016/wordml/cid" xmlns:w16="http://schemas.microsoft.com/office/word/2018/wordml" xmlns:w16sdtdh="http://schemas.microsoft.com/office/word/2020/wordml/sdtdatahash" xmlns:w16se="http://schemas.microsoft.com/office/word/2015/wordml/symex" xmlns:wpg="http://schemas.microsoft.com/office/word/2010/wordprocessingGroup" xmlns:wpi="http://schemas.microsoft.com/office/word/2010/wordprocessingInk" xmlns:wne="http://schemas.microsoft.com/office/word/2006/wordml" xmlns:wps="http://schemas.microsoft.com/office/word/2010/wordprocessingShape" mc:Ignorable="w14 w15 w16se w16cid w16 w16cex w16sdtdh wp14">
   <w:endnote w:type="separator" w:id="-1">
     <w:p>
       <w:pPr>
@@ -314,7 +314,7 @@
 </file>
 
 <file path=word/footer1.xml><?xml version="1.0" encoding="utf-8"?>
-<w:ftr xmlns:wpc="http://schemas.microsoft.com/office/word/2010/wordprocessingCanvas" xmlns:cx="http://schemas.microsoft.com/office/drawing/2014/chartex" xmlns:cx1="http://schemas.microsoft.com/office/drawing/2015/9/8/chartex" xmlns:cx2="http://schemas.microsoft.com/office/drawing/2015/10/21/chartex" xmlns:cx3="http://schemas.microsoft.com/office/drawing/2016/5/9/chartex" xmlns:cx4="http://schemas.microsoft.com/office/drawing/2016/5/10/chartex" xmlns:cx5="http://schemas.microsoft.com/office/drawing/2016/5/11/chartex" xmlns:cx6="http://schemas.microsoft.com/office/drawing/2016/5/12/chartex" xmlns:cx7="http://schemas.microsoft.com/office/drawing/2016/5/13/chartex" xmlns:cx8="http://schemas.microsoft.com/office/drawing/2016/5/14/chartex" xmlns:mc="http://schemas.openxmlformats.org/markup-compatibility/2006" xmlns:aink="http://schemas.microsoft.com/office/drawing/2016/ink" xmlns:am3d="http://schemas.microsoft.com/office/drawing/2017/model3d" xmlns:o="urn:schemas-microsoft-com:office:office" xmlns:oel="http://schemas.microsoft.com/office/2019/extlst" xmlns:r="http://schemas.openxmlformats.org/officeDocument/2006/relationships" xmlns:m="http://schemas.openxmlformats.org/officeDocument/2006/math" xmlns:v="urn:schemas-microsoft-com:vml" xmlns:wp14="http://schemas.microsoft.com/office/word/2010/wordprocessingDrawing" xmlns:wp="http://schemas.openxmlformats.org/drawingml/2006/wordprocessingDrawing" xmlns:w10="urn:schemas-microsoft-com:office:word" xmlns:w="http://schemas.openxmlformats.org/wordprocessingml/2006/main" xmlns:w14="http://schemas.microsoft.com/office/word/2010/wordml" xmlns:w15="http://schemas.microsoft.com/office/word/2012/wordml" xmlns:w16cex="http://schemas.microsoft.com/office/word/2018/wordml/cex" xmlns:w16cid="http://schemas.microsoft.com/office/word/2016/wordml/cid" xmlns:w16="http://schemas.microsoft.com/office/word/2018/wordml" xmlns:w16du="http://schemas.microsoft.com/office/word/2023/wordml/word16du" xmlns:w16sdtdh="http://schemas.microsoft.com/office/word/2020/wordml/sdtdatahash" xmlns:w16se="http://schemas.microsoft.com/office/word/2015/wordml/symex" xmlns:wpg="http://schemas.microsoft.com/office/word/2010/wordprocessingGroup" xmlns:wpi="http://schemas.microsoft.com/office/word/2010/wordprocessingInk" xmlns:wne="http://schemas.microsoft.com/office/word/2006/wordml" xmlns:wps="http://schemas.microsoft.com/office/word/2010/wordprocessingShape" mc:Ignorable="w14 w15 w16se w16cid w16 w16cex w16sdtdh wp14">
+<w:ftr xmlns:wpc="http://schemas.microsoft.com/office/word/2010/wordprocessingCanvas" xmlns:cx="http://schemas.microsoft.com/office/drawing/2014/chartex" xmlns:cx1="http://schemas.microsoft.com/office/drawing/2015/9/8/chartex" xmlns:cx2="http://schemas.microsoft.com/office/drawing/2015/10/21/chartex" xmlns:cx3="http://schemas.microsoft.com/office/drawing/2016/5/9/chartex" xmlns:cx4="http://schemas.microsoft.com/office/drawing/2016/5/10/chartex" xmlns:cx5="http://schemas.microsoft.com/office/drawing/2016/5/11/chartex" xmlns:cx6="http://schemas.microsoft.com/office/drawing/2016/5/12/chartex" xmlns:cx7="http://schemas.microsoft.com/office/drawing/2016/5/13/chartex" xmlns:cx8="http://schemas.microsoft.com/office/drawing/2016/5/14/chartex" xmlns:mc="http://schemas.openxmlformats.org/markup-compatibility/2006" xmlns:aink="http://schemas.microsoft.com/office/drawing/2016/ink" xmlns:am3d="http://schemas.microsoft.com/office/drawing/2017/model3d" xmlns:o="urn:schemas-microsoft-com:office:office" xmlns:oel="http://schemas.microsoft.com/office/2019/extlst" xmlns:r="http://schemas.openxmlformats.org/officeDocument/2006/relationships" xmlns:m="http://schemas.openxmlformats.org/officeDocument/2006/math" xmlns:v="urn:schemas-microsoft-com:vml" xmlns:wp14="http://schemas.microsoft.com/office/word/2010/wordprocessingDrawing" xmlns:wp="http://schemas.openxmlformats.org/drawingml/2006/wordprocessingDrawing" xmlns:w10="urn:schemas-microsoft-com:office:word" xmlns:w="http://schemas.openxmlformats.org/wordprocessingml/2006/main" xmlns:w14="http://schemas.microsoft.com/office/word/2010/wordml" xmlns:w15="http://schemas.microsoft.com/office/word/2012/wordml" xmlns:w16cex="http://schemas.microsoft.com/office/word/2018/wordml/cex" xmlns:w16cid="http://schemas.microsoft.com/office/word/2016/wordml/cid" xmlns:w16="http://schemas.microsoft.com/office/word/2018/wordml" xmlns:w16sdtdh="http://schemas.microsoft.com/office/word/2020/wordml/sdtdatahash" xmlns:w16se="http://schemas.microsoft.com/office/word/2015/wordml/symex" xmlns:wpg="http://schemas.microsoft.com/office/word/2010/wordprocessingGroup" xmlns:wpi="http://schemas.microsoft.com/office/word/2010/wordprocessingInk" xmlns:wne="http://schemas.microsoft.com/office/word/2006/wordml" xmlns:wps="http://schemas.microsoft.com/office/word/2010/wordprocessingShape" mc:Ignorable="w14 w15 w16se w16cid w16 w16cex w16sdtdh wp14">
   <w:sdt>
     <w:sdtPr>
       <w:id w:val="-562791139"/>
@@ -331,7 +331,7 @@
     <w:sdtContent>
       <w:p>
         <w:pPr>
-          <w:pStyle w:val="Pieddepage"/>
+          <w:pStyle w:val="Footer"/>
           <w:jc w:val="right"/>
         </w:pPr>
         <w:r>
@@ -360,14 +360,14 @@
   </w:sdt>
   <w:p>
     <w:pPr>
-      <w:pStyle w:val="Pieddepage"/>
+      <w:pStyle w:val="Footer"/>
     </w:pPr>
   </w:p>
 </w:ftr>
 </file>
 
 <file path=word/footnotes.xml><?xml version="1.0" encoding="utf-8"?>
-<w:footnotes xmlns:wpc="http://schemas.microsoft.com/office/word/2010/wordprocessingCanvas" xmlns:cx="http://schemas.microsoft.com/office/drawing/2014/chartex" xmlns:cx1="http://schemas.microsoft.com/office/drawing/2015/9/8/chartex" xmlns:cx2="http://schemas.microsoft.com/office/drawing/2015/10/21/chartex" xmlns:cx3="http://schemas.microsoft.com/office/drawing/2016/5/9/chartex" xmlns:cx4="http://schemas.microsoft.com/office/drawing/2016/5/10/chartex" xmlns:cx5="http://schemas.microsoft.com/office/drawing/2016/5/11/chartex" xmlns:cx6="http://schemas.microsoft.com/office/drawing/2016/5/12/chartex" xmlns:cx7="http://schemas.microsoft.com/office/drawing/2016/5/13/chartex" xmlns:cx8="http://schemas.microsoft.com/office/drawing/2016/5/14/chartex" xmlns:mc="http://schemas.openxmlformats.org/markup-compatibility/2006" xmlns:aink="http://schemas.microsoft.com/office/drawing/2016/ink" xmlns:am3d="http://schemas.microsoft.com/office/drawing/2017/model3d" xmlns:o="urn:schemas-microsoft-com:office:office" xmlns:oel="http://schemas.microsoft.com/office/2019/extlst" xmlns:r="http://schemas.openxmlformats.org/officeDocument/2006/relationships" xmlns:m="http://schemas.openxmlformats.org/officeDocument/2006/math" xmlns:v="urn:schemas-microsoft-com:vml" xmlns:wp14="http://schemas.microsoft.com/office/word/2010/wordprocessingDrawing" xmlns:wp="http://schemas.openxmlformats.org/drawingml/2006/wordprocessingDrawing" xmlns:w10="urn:schemas-microsoft-com:office:word" xmlns:w="http://schemas.openxmlformats.org/wordprocessingml/2006/main" xmlns:w14="http://schemas.microsoft.com/office/word/2010/wordml" xmlns:w15="http://schemas.microsoft.com/office/word/2012/wordml" xmlns:w16cex="http://schemas.microsoft.com/office/word/2018/wordml/cex" xmlns:w16cid="http://schemas.microsoft.com/office/word/2016/wordml/cid" xmlns:w16="http://schemas.microsoft.com/office/word/2018/wordml" xmlns:w16du="http://schemas.microsoft.com/office/word/2023/wordml/word16du" xmlns:w16sdtdh="http://schemas.microsoft.com/office/word/2020/wordml/sdtdatahash" xmlns:w16se="http://schemas.microsoft.com/office/word/2015/wordml/symex" xmlns:wpg="http://schemas.microsoft.com/office/word/2010/wordprocessingGroup" xmlns:wpi="http://schemas.microsoft.com/office/word/2010/wordprocessingInk" xmlns:wne="http://schemas.microsoft.com/office/word/2006/wordml" xmlns:wps="http://schemas.microsoft.com/office/word/2010/wordprocessingShape" mc:Ignorable="w14 w15 w16se w16cid w16 w16cex w16sdtdh wp14">
+<w:footnotes xmlns:wpc="http://schemas.microsoft.com/office/word/2010/wordprocessingCanvas" xmlns:cx="http://schemas.microsoft.com/office/drawing/2014/chartex" xmlns:cx1="http://schemas.microsoft.com/office/drawing/2015/9/8/chartex" xmlns:cx2="http://schemas.microsoft.com/office/drawing/2015/10/21/chartex" xmlns:cx3="http://schemas.microsoft.com/office/drawing/2016/5/9/chartex" xmlns:cx4="http://schemas.microsoft.com/office/drawing/2016/5/10/chartex" xmlns:cx5="http://schemas.microsoft.com/office/drawing/2016/5/11/chartex" xmlns:cx6="http://schemas.microsoft.com/office/drawing/2016/5/12/chartex" xmlns:cx7="http://schemas.microsoft.com/office/drawing/2016/5/13/chartex" xmlns:cx8="http://schemas.microsoft.com/office/drawing/2016/5/14/chartex" xmlns:mc="http://schemas.openxmlformats.org/markup-compatibility/2006" xmlns:aink="http://schemas.microsoft.com/office/drawing/2016/ink" xmlns:am3d="http://schemas.microsoft.com/office/drawing/2017/model3d" xmlns:o="urn:schemas-microsoft-com:office:office" xmlns:oel="http://schemas.microsoft.com/office/2019/extlst" xmlns:r="http://schemas.openxmlformats.org/officeDocument/2006/relationships" xmlns:m="http://schemas.openxmlformats.org/officeDocument/2006/math" xmlns:v="urn:schemas-microsoft-com:vml" xmlns:wp14="http://schemas.microsoft.com/office/word/2010/wordprocessingDrawing" xmlns:wp="http://schemas.openxmlformats.org/drawingml/2006/wordprocessingDrawing" xmlns:w10="urn:schemas-microsoft-com:office:word" xmlns:w="http://schemas.openxmlformats.org/wordprocessingml/2006/main" xmlns:w14="http://schemas.microsoft.com/office/word/2010/wordml" xmlns:w15="http://schemas.microsoft.com/office/word/2012/wordml" xmlns:w16cex="http://schemas.microsoft.com/office/word/2018/wordml/cex" xmlns:w16cid="http://schemas.microsoft.com/office/word/2016/wordml/cid" xmlns:w16="http://schemas.microsoft.com/office/word/2018/wordml" xmlns:w16sdtdh="http://schemas.microsoft.com/office/word/2020/wordml/sdtdatahash" xmlns:w16se="http://schemas.microsoft.com/office/word/2015/wordml/symex" xmlns:wpg="http://schemas.microsoft.com/office/word/2010/wordprocessingGroup" xmlns:wpi="http://schemas.microsoft.com/office/word/2010/wordprocessingInk" xmlns:wne="http://schemas.microsoft.com/office/word/2006/wordml" xmlns:wps="http://schemas.microsoft.com/office/word/2010/wordprocessingShape" mc:Ignorable="w14 w15 w16se w16cid w16 w16cex w16sdtdh wp14">
   <w:footnote w:type="separator" w:id="-1">
     <w:p>
       <w:r>
@@ -386,7 +386,7 @@
 </file>
 
 <file path=word/numbering.xml><?xml version="1.0" encoding="utf-8"?>
-<w:numbering xmlns:wpc="http://schemas.microsoft.com/office/word/2010/wordprocessingCanvas" xmlns:cx="http://schemas.microsoft.com/office/drawing/2014/chartex" xmlns:cx1="http://schemas.microsoft.com/office/drawing/2015/9/8/chartex" xmlns:cx2="http://schemas.microsoft.com/office/drawing/2015/10/21/chartex" xmlns:cx3="http://schemas.microsoft.com/office/drawing/2016/5/9/chartex" xmlns:cx4="http://schemas.microsoft.com/office/drawing/2016/5/10/chartex" xmlns:cx5="http://schemas.microsoft.com/office/drawing/2016/5/11/chartex" xmlns:cx6="http://schemas.microsoft.com/office/drawing/2016/5/12/chartex" xmlns:cx7="http://schemas.microsoft.com/office/drawing/2016/5/13/chartex" xmlns:cx8="http://schemas.microsoft.com/office/drawing/2016/5/14/chartex" xmlns:mc="http://schemas.openxmlformats.org/markup-compatibility/2006" xmlns:aink="http://schemas.microsoft.com/office/drawing/2016/ink" xmlns:am3d="http://schemas.microsoft.com/office/drawing/2017/model3d" xmlns:o="urn:schemas-microsoft-com:office:office" xmlns:oel="http://schemas.microsoft.com/office/2019/extlst" xmlns:r="http://schemas.openxmlformats.org/officeDocument/2006/relationships" xmlns:m="http://schemas.openxmlformats.org/officeDocument/2006/math" xmlns:v="urn:schemas-microsoft-com:vml" xmlns:wp14="http://schemas.microsoft.com/office/word/2010/wordprocessingDrawing" xmlns:wp="http://schemas.openxmlformats.org/drawingml/2006/wordprocessingDrawing" xmlns:w10="urn:schemas-microsoft-com:office:word" xmlns:w="http://schemas.openxmlformats.org/wordprocessingml/2006/main" xmlns:w14="http://schemas.microsoft.com/office/word/2010/wordml" xmlns:w15="http://schemas.microsoft.com/office/word/2012/wordml" xmlns:w16cex="http://schemas.microsoft.com/office/word/2018/wordml/cex" xmlns:w16cid="http://schemas.microsoft.com/office/word/2016/wordml/cid" xmlns:w16="http://schemas.microsoft.com/office/word/2018/wordml" xmlns:w16du="http://schemas.microsoft.com/office/word/2023/wordml/word16du" xmlns:w16sdtdh="http://schemas.microsoft.com/office/word/2020/wordml/sdtdatahash" xmlns:w16se="http://schemas.microsoft.com/office/word/2015/wordml/symex" xmlns:wpg="http://schemas.microsoft.com/office/word/2010/wordprocessingGroup" xmlns:wpi="http://schemas.microsoft.com/office/word/2010/wordprocessingInk" xmlns:wne="http://schemas.microsoft.com/office/word/2006/wordml" xmlns:wps="http://schemas.microsoft.com/office/word/2010/wordprocessingShape" mc:Ignorable="w14 w15 w16se w16cid w16 w16cex w16sdtdh wp14">
+<w:numbering xmlns:wpc="http://schemas.microsoft.com/office/word/2010/wordprocessingCanvas" xmlns:cx="http://schemas.microsoft.com/office/drawing/2014/chartex" xmlns:cx1="http://schemas.microsoft.com/office/drawing/2015/9/8/chartex" xmlns:cx2="http://schemas.microsoft.com/office/drawing/2015/10/21/chartex" xmlns:cx3="http://schemas.microsoft.com/office/drawing/2016/5/9/chartex" xmlns:cx4="http://schemas.microsoft.com/office/drawing/2016/5/10/chartex" xmlns:cx5="http://schemas.microsoft.com/office/drawing/2016/5/11/chartex" xmlns:cx6="http://schemas.microsoft.com/office/drawing/2016/5/12/chartex" xmlns:cx7="http://schemas.microsoft.com/office/drawing/2016/5/13/chartex" xmlns:cx8="http://schemas.microsoft.com/office/drawing/2016/5/14/chartex" xmlns:mc="http://schemas.openxmlformats.org/markup-compatibility/2006" xmlns:aink="http://schemas.microsoft.com/office/drawing/2016/ink" xmlns:am3d="http://schemas.microsoft.com/office/drawing/2017/model3d" xmlns:o="urn:schemas-microsoft-com:office:office" xmlns:oel="http://schemas.microsoft.com/office/2019/extlst" xmlns:r="http://schemas.openxmlformats.org/officeDocument/2006/relationships" xmlns:m="http://schemas.openxmlformats.org/officeDocument/2006/math" xmlns:v="urn:schemas-microsoft-com:vml" xmlns:wp14="http://schemas.microsoft.com/office/word/2010/wordprocessingDrawing" xmlns:wp="http://schemas.openxmlformats.org/drawingml/2006/wordprocessingDrawing" xmlns:w10="urn:schemas-microsoft-com:office:word" xmlns:w="http://schemas.openxmlformats.org/wordprocessingml/2006/main" xmlns:w14="http://schemas.microsoft.com/office/word/2010/wordml" xmlns:w15="http://schemas.microsoft.com/office/word/2012/wordml" xmlns:w16cex="http://schemas.microsoft.com/office/word/2018/wordml/cex" xmlns:w16cid="http://schemas.microsoft.com/office/word/2016/wordml/cid" xmlns:w16="http://schemas.microsoft.com/office/word/2018/wordml" xmlns:w16sdtdh="http://schemas.microsoft.com/office/word/2020/wordml/sdtdatahash" xmlns:w16se="http://schemas.microsoft.com/office/word/2015/wordml/symex" xmlns:wpg="http://schemas.microsoft.com/office/word/2010/wordprocessingGroup" xmlns:wpi="http://schemas.microsoft.com/office/word/2010/wordprocessingInk" xmlns:wne="http://schemas.microsoft.com/office/word/2006/wordml" xmlns:wps="http://schemas.microsoft.com/office/word/2010/wordprocessingShape" mc:Ignorable="w14 w15 w16se w16cid w16 w16cex w16sdtdh wp14">
   <w:abstractNum w:abstractNumId="0" w15:restartNumberingAfterBreak="0">
     <w:nsid w:val="FFFFFF7C"/>
     <w:multiLevelType w:val="singleLevel"/>
@@ -1705,10 +1705,10 @@
       <w:color w:val="000000" w:themeColor="text1"/>
     </w:rPr>
   </w:style>
-  <w:style w:type="paragraph" w:styleId="Titre1">
+  <w:style w:type="paragraph" w:styleId="Heading1">
     <w:name w:val="heading 1"/>
     <w:basedOn w:val="Normal"/>
-    <w:next w:val="Corpsdetexte"/>
+    <w:next w:val="BodyText"/>
     <w:uiPriority w:val="9"/>
     <w:qFormat/>
     <w:rsid w:val="007A75EF"/>
@@ -1726,10 +1726,10 @@
       <w:szCs w:val="32"/>
     </w:rPr>
   </w:style>
-  <w:style w:type="paragraph" w:styleId="Titre2">
+  <w:style w:type="paragraph" w:styleId="Heading2">
     <w:name w:val="heading 2"/>
     <w:basedOn w:val="Normal"/>
-    <w:next w:val="Corpsdetexte"/>
+    <w:next w:val="BodyText"/>
     <w:uiPriority w:val="9"/>
     <w:unhideWhenUsed/>
     <w:qFormat/>
@@ -1748,10 +1748,10 @@
       <w:szCs w:val="28"/>
     </w:rPr>
   </w:style>
-  <w:style w:type="paragraph" w:styleId="Titre3">
+  <w:style w:type="paragraph" w:styleId="Heading3">
     <w:name w:val="heading 3"/>
     <w:basedOn w:val="Normal"/>
-    <w:next w:val="Corpsdetexte"/>
+    <w:next w:val="BodyText"/>
     <w:uiPriority w:val="9"/>
     <w:unhideWhenUsed/>
     <w:qFormat/>
@@ -1768,10 +1768,10 @@
       <w:bCs/>
     </w:rPr>
   </w:style>
-  <w:style w:type="paragraph" w:styleId="Titre4">
+  <w:style w:type="paragraph" w:styleId="Heading4">
     <w:name w:val="heading 4"/>
     <w:basedOn w:val="Normal"/>
-    <w:next w:val="Corpsdetexte"/>
+    <w:next w:val="BodyText"/>
     <w:uiPriority w:val="9"/>
     <w:unhideWhenUsed/>
     <w:qFormat/>
@@ -1788,10 +1788,10 @@
       <w:color w:val="4F81BD" w:themeColor="accent1"/>
     </w:rPr>
   </w:style>
-  <w:style w:type="paragraph" w:styleId="Titre5">
+  <w:style w:type="paragraph" w:styleId="Heading5">
     <w:name w:val="heading 5"/>
     <w:basedOn w:val="Normal"/>
-    <w:next w:val="Corpsdetexte"/>
+    <w:next w:val="BodyText"/>
     <w:uiPriority w:val="9"/>
     <w:unhideWhenUsed/>
     <w:qFormat/>
@@ -1807,10 +1807,10 @@
       <w:color w:val="4F81BD" w:themeColor="accent1"/>
     </w:rPr>
   </w:style>
-  <w:style w:type="paragraph" w:styleId="Titre6">
+  <w:style w:type="paragraph" w:styleId="Heading6">
     <w:name w:val="heading 6"/>
     <w:basedOn w:val="Normal"/>
-    <w:next w:val="Corpsdetexte"/>
+    <w:next w:val="BodyText"/>
     <w:uiPriority w:val="9"/>
     <w:unhideWhenUsed/>
     <w:qFormat/>
@@ -1827,10 +1827,10 @@
       <w:color w:val="auto"/>
     </w:rPr>
   </w:style>
-  <w:style w:type="paragraph" w:styleId="Titre7">
+  <w:style w:type="paragraph" w:styleId="Heading7">
     <w:name w:val="heading 7"/>
     <w:basedOn w:val="Normal"/>
-    <w:next w:val="Corpsdetexte"/>
+    <w:next w:val="BodyText"/>
     <w:uiPriority w:val="9"/>
     <w:unhideWhenUsed/>
     <w:qFormat/>
@@ -1845,10 +1845,10 @@
       <w:color w:val="4F81BD" w:themeColor="accent1"/>
     </w:rPr>
   </w:style>
-  <w:style w:type="paragraph" w:styleId="Titre8">
+  <w:style w:type="paragraph" w:styleId="Heading8">
     <w:name w:val="heading 8"/>
     <w:basedOn w:val="Normal"/>
-    <w:next w:val="Corpsdetexte"/>
+    <w:next w:val="BodyText"/>
     <w:uiPriority w:val="9"/>
     <w:unhideWhenUsed/>
     <w:qFormat/>
@@ -1863,10 +1863,10 @@
       <w:color w:val="4F81BD" w:themeColor="accent1"/>
     </w:rPr>
   </w:style>
-  <w:style w:type="paragraph" w:styleId="Titre9">
+  <w:style w:type="paragraph" w:styleId="Heading9">
     <w:name w:val="heading 9"/>
     <w:basedOn w:val="Normal"/>
-    <w:next w:val="Corpsdetexte"/>
+    <w:next w:val="BodyText"/>
     <w:uiPriority w:val="9"/>
     <w:unhideWhenUsed/>
     <w:qFormat/>
@@ -1881,13 +1881,13 @@
       <w:color w:val="4F81BD" w:themeColor="accent1"/>
     </w:rPr>
   </w:style>
-  <w:style w:type="character" w:default="1" w:styleId="Policepardfaut">
+  <w:style w:type="character" w:default="1" w:styleId="DefaultParagraphFont">
     <w:name w:val="Default Paragraph Font"/>
     <w:uiPriority w:val="1"/>
     <w:semiHidden/>
     <w:unhideWhenUsed/>
   </w:style>
-  <w:style w:type="table" w:default="1" w:styleId="TableauNormal">
+  <w:style w:type="table" w:default="1" w:styleId="TableNormal">
     <w:name w:val="Normal Table"/>
     <w:uiPriority w:val="99"/>
     <w:semiHidden/>
@@ -1902,16 +1902,16 @@
       </w:tblCellMar>
     </w:tblPr>
   </w:style>
-  <w:style w:type="numbering" w:default="1" w:styleId="Aucuneliste">
+  <w:style w:type="numbering" w:default="1" w:styleId="NoList">
     <w:name w:val="No List"/>
     <w:uiPriority w:val="99"/>
     <w:semiHidden/>
     <w:unhideWhenUsed/>
   </w:style>
-  <w:style w:type="paragraph" w:styleId="Corpsdetexte">
+  <w:style w:type="paragraph" w:styleId="BodyText">
     <w:name w:val="Body Text"/>
     <w:basedOn w:val="Normal"/>
-    <w:link w:val="CorpsdetexteCar"/>
+    <w:link w:val="BodyTextChar"/>
     <w:qFormat/>
     <w:rsid w:val="00B24DC3"/>
     <w:pPr>
@@ -1920,23 +1920,23 @@
   </w:style>
   <w:style w:type="paragraph" w:customStyle="1" w:styleId="FirstParagraph">
     <w:name w:val="First Paragraph"/>
-    <w:basedOn w:val="Corpsdetexte"/>
-    <w:next w:val="Corpsdetexte"/>
+    <w:basedOn w:val="BodyText"/>
+    <w:next w:val="BodyText"/>
     <w:qFormat/>
     <w:rsid w:val="007A75EF"/>
   </w:style>
   <w:style w:type="paragraph" w:customStyle="1" w:styleId="Compact">
     <w:name w:val="Compact"/>
-    <w:basedOn w:val="Corpsdetexte"/>
+    <w:basedOn w:val="BodyText"/>
     <w:qFormat/>
     <w:pPr>
       <w:spacing w:before="36" w:after="36"/>
     </w:pPr>
   </w:style>
-  <w:style w:type="paragraph" w:styleId="Titre">
+  <w:style w:type="paragraph" w:styleId="Title">
     <w:name w:val="Title"/>
     <w:basedOn w:val="Normal"/>
-    <w:next w:val="Corpsdetexte"/>
+    <w:next w:val="BodyText"/>
     <w:qFormat/>
     <w:rsid w:val="007A75EF"/>
     <w:pPr>
@@ -1953,10 +1953,10 @@
       <w:szCs w:val="36"/>
     </w:rPr>
   </w:style>
-  <w:style w:type="paragraph" w:styleId="Sous-titre">
+  <w:style w:type="paragraph" w:styleId="Subtitle">
     <w:name w:val="Subtitle"/>
-    <w:basedOn w:val="Titre"/>
-    <w:next w:val="Corpsdetexte"/>
+    <w:basedOn w:val="Title"/>
+    <w:next w:val="BodyText"/>
     <w:qFormat/>
     <w:pPr>
       <w:spacing w:before="240"/>
@@ -1968,7 +1968,7 @@
   </w:style>
   <w:style w:type="paragraph" w:customStyle="1" w:styleId="Author">
     <w:name w:val="Author"/>
-    <w:next w:val="Corpsdetexte"/>
+    <w:next w:val="BodyText"/>
     <w:qFormat/>
     <w:rsid w:val="007A75EF"/>
     <w:pPr>
@@ -1984,7 +1984,7 @@
   </w:style>
   <w:style w:type="paragraph" w:styleId="Date">
     <w:name w:val="Date"/>
-    <w:next w:val="Corpsdetexte"/>
+    <w:next w:val="BodyText"/>
     <w:qFormat/>
     <w:pPr>
       <w:keepNext/>
@@ -1995,7 +1995,7 @@
   <w:style w:type="paragraph" w:customStyle="1" w:styleId="Abstract">
     <w:name w:val="Abstract"/>
     <w:basedOn w:val="Normal"/>
-    <w:next w:val="Corpsdetexte"/>
+    <w:next w:val="BodyText"/>
     <w:qFormat/>
     <w:rsid w:val="007A75EF"/>
     <w:pPr>
@@ -2007,20 +2007,20 @@
       <w:szCs w:val="20"/>
     </w:rPr>
   </w:style>
-  <w:style w:type="paragraph" w:styleId="Bibliographie">
+  <w:style w:type="paragraph" w:styleId="Bibliography">
     <w:name w:val="Bibliography"/>
     <w:basedOn w:val="Normal"/>
     <w:qFormat/>
-    <w:rsid w:val="006375F4"/>
+    <w:rsid w:val="00AA0B2C"/>
     <w:pPr>
-      <w:spacing w:after="240"/>
+      <w:spacing w:after="120" w:line="480" w:lineRule="auto"/>
       <w:ind w:left="454" w:hanging="454"/>
     </w:pPr>
   </w:style>
-  <w:style w:type="paragraph" w:styleId="Normalcentr">
+  <w:style w:type="paragraph" w:styleId="BlockText">
     <w:name w:val="Block Text"/>
-    <w:basedOn w:val="Corpsdetexte"/>
-    <w:next w:val="Corpsdetexte"/>
+    <w:basedOn w:val="BodyText"/>
+    <w:next w:val="BodyText"/>
     <w:uiPriority w:val="9"/>
     <w:unhideWhenUsed/>
     <w:qFormat/>
@@ -2029,7 +2029,7 @@
       <w:ind w:left="480" w:right="480"/>
     </w:pPr>
   </w:style>
-  <w:style w:type="paragraph" w:styleId="Notedebasdepage">
+  <w:style w:type="paragraph" w:styleId="FootnoteText">
     <w:name w:val="footnote text"/>
     <w:basedOn w:val="Normal"/>
     <w:uiPriority w:val="9"/>
@@ -2068,10 +2068,10 @@
     <w:name w:val="Definition"/>
     <w:basedOn w:val="Normal"/>
   </w:style>
-  <w:style w:type="paragraph" w:styleId="Lgende">
+  <w:style w:type="paragraph" w:styleId="Caption">
     <w:name w:val="caption"/>
     <w:basedOn w:val="Normal"/>
-    <w:link w:val="LgendeCar"/>
+    <w:link w:val="CaptionChar"/>
     <w:pPr>
       <w:spacing w:after="120"/>
     </w:pPr>
@@ -2081,7 +2081,7 @@
   </w:style>
   <w:style w:type="paragraph" w:customStyle="1" w:styleId="TableCaption">
     <w:name w:val="Table Caption"/>
-    <w:basedOn w:val="Lgende"/>
+    <w:basedOn w:val="Caption"/>
     <w:rsid w:val="00AB621A"/>
     <w:pPr>
       <w:keepNext/>
@@ -2093,7 +2093,7 @@
   </w:style>
   <w:style w:type="paragraph" w:customStyle="1" w:styleId="ImageCaption">
     <w:name w:val="Image Caption"/>
-    <w:basedOn w:val="Lgende"/>
+    <w:basedOn w:val="Caption"/>
     <w:rsid w:val="00AB621A"/>
     <w:pPr>
       <w:spacing w:after="480" w:line="480" w:lineRule="auto"/>
@@ -2117,38 +2117,38 @@
       <w:spacing w:after="240"/>
     </w:pPr>
   </w:style>
-  <w:style w:type="character" w:customStyle="1" w:styleId="LgendeCar">
-    <w:name w:val="Légende Car"/>
-    <w:basedOn w:val="Policepardfaut"/>
-    <w:link w:val="Lgende"/>
+  <w:style w:type="character" w:customStyle="1" w:styleId="CaptionChar">
+    <w:name w:val="Caption Char"/>
+    <w:basedOn w:val="DefaultParagraphFont"/>
+    <w:link w:val="Caption"/>
   </w:style>
   <w:style w:type="character" w:customStyle="1" w:styleId="VerbatimChar">
     <w:name w:val="Verbatim Char"/>
-    <w:basedOn w:val="LgendeCar"/>
+    <w:basedOn w:val="CaptionChar"/>
     <w:link w:val="SourceCode"/>
     <w:rPr>
       <w:rFonts w:ascii="Consolas" w:hAnsi="Consolas"/>
       <w:sz w:val="22"/>
     </w:rPr>
   </w:style>
-  <w:style w:type="character" w:styleId="Appelnotedebasdep">
+  <w:style w:type="character" w:styleId="FootnoteReference">
     <w:name w:val="footnote reference"/>
-    <w:basedOn w:val="LgendeCar"/>
+    <w:basedOn w:val="CaptionChar"/>
     <w:rPr>
       <w:vertAlign w:val="superscript"/>
     </w:rPr>
   </w:style>
-  <w:style w:type="character" w:styleId="Lienhypertexte">
+  <w:style w:type="character" w:styleId="Hyperlink">
     <w:name w:val="Hyperlink"/>
-    <w:basedOn w:val="LgendeCar"/>
+    <w:basedOn w:val="CaptionChar"/>
     <w:rPr>
       <w:color w:val="4F81BD" w:themeColor="accent1"/>
     </w:rPr>
   </w:style>
-  <w:style w:type="paragraph" w:styleId="En-ttedetabledesmatires">
+  <w:style w:type="paragraph" w:styleId="TOCHeading">
     <w:name w:val="TOC Heading"/>
-    <w:basedOn w:val="Titre1"/>
-    <w:next w:val="Corpsdetexte"/>
+    <w:basedOn w:val="Heading1"/>
+    <w:next w:val="BodyText"/>
     <w:uiPriority w:val="39"/>
     <w:unhideWhenUsed/>
     <w:qFormat/>
@@ -2493,17 +2493,17 @@
       <w:shd w:val="clear" w:color="auto" w:fill="F8F8F8"/>
     </w:rPr>
   </w:style>
-  <w:style w:type="character" w:styleId="Numrodeligne">
+  <w:style w:type="character" w:styleId="LineNumber">
     <w:name w:val="line number"/>
-    <w:basedOn w:val="Policepardfaut"/>
+    <w:basedOn w:val="DefaultParagraphFont"/>
     <w:semiHidden/>
     <w:unhideWhenUsed/>
     <w:rsid w:val="00931685"/>
   </w:style>
-  <w:style w:type="paragraph" w:styleId="En-tte">
+  <w:style w:type="paragraph" w:styleId="Header">
     <w:name w:val="header"/>
     <w:basedOn w:val="Normal"/>
-    <w:link w:val="En-tteCar"/>
+    <w:link w:val="HeaderChar"/>
     <w:unhideWhenUsed/>
     <w:rsid w:val="0006249D"/>
     <w:pPr>
@@ -2514,10 +2514,10 @@
       <w:spacing w:after="0"/>
     </w:pPr>
   </w:style>
-  <w:style w:type="character" w:customStyle="1" w:styleId="En-tteCar">
-    <w:name w:val="En-tête Car"/>
-    <w:basedOn w:val="Policepardfaut"/>
-    <w:link w:val="En-tte"/>
+  <w:style w:type="character" w:customStyle="1" w:styleId="HeaderChar">
+    <w:name w:val="Header Char"/>
+    <w:basedOn w:val="DefaultParagraphFont"/>
+    <w:link w:val="Header"/>
     <w:rsid w:val="0006249D"/>
     <w:rPr>
       <w:rFonts w:ascii="Times New Roman" w:hAnsi="Times New Roman"/>
@@ -2525,10 +2525,10 @@
       <w:sz w:val="22"/>
     </w:rPr>
   </w:style>
-  <w:style w:type="paragraph" w:styleId="Pieddepage">
+  <w:style w:type="paragraph" w:styleId="Footer">
     <w:name w:val="footer"/>
     <w:basedOn w:val="Normal"/>
-    <w:link w:val="PieddepageCar"/>
+    <w:link w:val="FooterChar"/>
     <w:uiPriority w:val="99"/>
     <w:unhideWhenUsed/>
     <w:rsid w:val="0006249D"/>
@@ -2540,10 +2540,10 @@
       <w:spacing w:after="0"/>
     </w:pPr>
   </w:style>
-  <w:style w:type="character" w:customStyle="1" w:styleId="PieddepageCar">
-    <w:name w:val="Pied de page Car"/>
-    <w:basedOn w:val="Policepardfaut"/>
-    <w:link w:val="Pieddepage"/>
+  <w:style w:type="character" w:customStyle="1" w:styleId="FooterChar">
+    <w:name w:val="Footer Char"/>
+    <w:basedOn w:val="DefaultParagraphFont"/>
+    <w:link w:val="Footer"/>
     <w:uiPriority w:val="99"/>
     <w:rsid w:val="0006249D"/>
     <w:rPr>
@@ -2552,10 +2552,10 @@
       <w:sz w:val="22"/>
     </w:rPr>
   </w:style>
-  <w:style w:type="character" w:customStyle="1" w:styleId="CorpsdetexteCar">
-    <w:name w:val="Corps de texte Car"/>
-    <w:basedOn w:val="Policepardfaut"/>
-    <w:link w:val="Corpsdetexte"/>
+  <w:style w:type="character" w:customStyle="1" w:styleId="BodyTextChar">
+    <w:name w:val="Body Text Char"/>
+    <w:basedOn w:val="DefaultParagraphFont"/>
+    <w:link w:val="BodyText"/>
     <w:rsid w:val="00B24DC3"/>
     <w:rPr>
       <w:rFonts w:ascii="Times New Roman" w:hAnsi="Times New Roman"/>

</xml_diff>